<commit_message>
Osztályok és tesztek frissítése
</commit_message>
<xml_diff>
--- a/8_reszletes_tervek/templ_08_TSz_osztalyok.docx
+++ b/8_reszletes_tervek/templ_08_TSz_osztalyok.docx
@@ -5,44 +5,22 @@
     <w:p>
       <w:pPr>
         <w:pStyle w:val="Cmsor1"/>
+        <w:spacing w:line="276" w:lineRule="auto"/>
         <w:rPr>
           <w:lang w:val="en-US"/>
         </w:rPr>
       </w:pPr>
-      <w:commentRangeStart w:id="0"/>
-      <w:commentRangeStart w:id="1"/>
       <w:r>
         <w:rPr>
           <w:lang w:val="en-US"/>
         </w:rPr>
         <w:t>Részletes tervek</w:t>
       </w:r>
-      <w:commentRangeEnd w:id="0"/>
-      <w:r>
-        <w:rPr>
-          <w:rStyle w:val="Jegyzethivatkozs"/>
-          <w:rFonts w:ascii="Times New Roman" w:hAnsi="Times New Roman" w:cs="Times New Roman"/>
-          <w:b w:val="0"/>
-          <w:bCs w:val="0"/>
-          <w:kern w:val="0"/>
-        </w:rPr>
-        <w:commentReference w:id="0"/>
-      </w:r>
-      <w:commentRangeEnd w:id="1"/>
-      <w:r>
-        <w:rPr>
-          <w:rStyle w:val="Jegyzethivatkozs"/>
-          <w:rFonts w:ascii="Times New Roman" w:hAnsi="Times New Roman" w:cs="Times New Roman"/>
-          <w:b w:val="0"/>
-          <w:bCs w:val="0"/>
-          <w:kern w:val="0"/>
-        </w:rPr>
-        <w:commentReference w:id="1"/>
-      </w:r>
     </w:p>
     <w:p>
       <w:pPr>
         <w:pStyle w:val="Cmsor20"/>
+        <w:spacing w:line="276" w:lineRule="auto"/>
       </w:pPr>
       <w:r>
         <w:t>Osztályok és metódusok tervei.</w:t>
@@ -51,36 +29,10 @@
     <w:p>
       <w:pPr>
         <w:pStyle w:val="Cmsor3"/>
-        <w:spacing w:before="420"/>
-        <w:rPr>
-          <w:i/>
-          <w:iCs/>
-        </w:rPr>
-      </w:pPr>
-      <w:commentRangeStart w:id="2"/>
-      <w:r>
-        <w:rPr>
-          <w:i/>
-          <w:iCs/>
-        </w:rPr>
-        <w:t>Mushroom</w:t>
-      </w:r>
-      <w:r>
-        <w:rPr>
-          <w:i/>
-          <w:iCs/>
-        </w:rPr>
-        <w:t>Impl</w:t>
-      </w:r>
-      <w:commentRangeEnd w:id="2"/>
-      <w:r>
-        <w:rPr>
-          <w:rStyle w:val="Jegyzethivatkozs"/>
-          <w:rFonts w:ascii="Times New Roman" w:hAnsi="Times New Roman" w:cs="Times New Roman"/>
-          <w:b w:val="0"/>
-          <w:bCs w:val="0"/>
-        </w:rPr>
-        <w:commentReference w:id="2"/>
+        <w:spacing w:before="420" w:line="276" w:lineRule="auto"/>
+      </w:pPr>
+      <w:r>
+        <w:t>MushroomBodyImpl</w:t>
       </w:r>
     </w:p>
     <w:p>
@@ -91,11 +43,10 @@
           <w:numId w:val="8"/>
         </w:numPr>
         <w:suppressAutoHyphens/>
-        <w:rPr>
-          <w:rStyle w:val="magyarazatChar"/>
-          <w:b w:val="0"/>
-          <w:bCs w:val="0"/>
-          <w:color w:val="111111"/>
+        <w:spacing w:line="276" w:lineRule="auto"/>
+        <w:rPr>
+          <w:sz w:val="24"/>
+          <w:szCs w:val="24"/>
         </w:rPr>
       </w:pPr>
       <w:r>
@@ -121,33 +72,22 @@
         <w:ind w:left="360"/>
         <w:jc w:val="both"/>
         <w:rPr>
-          <w:i/>
-          <w:iCs/>
-          <w:sz w:val="24"/>
-          <w:szCs w:val="24"/>
-        </w:rPr>
-      </w:pPr>
-      <w:r>
-        <w:rPr>
           <w:rStyle w:val="magyarazatChar"/>
           <w:b w:val="0"/>
           <w:bCs w:val="0"/>
           <w:i w:val="0"/>
-          <w:iCs/>
-          <w:color w:val="111111"/>
-        </w:rPr>
-        <w:t>A</w:t>
-      </w:r>
+          <w:color w:val="111111"/>
+        </w:rPr>
+      </w:pPr>
       <w:r>
         <w:rPr>
           <w:rStyle w:val="magyarazatChar"/>
           <w:b w:val="0"/>
           <w:bCs w:val="0"/>
           <w:i w:val="0"/>
-          <w:iCs/>
-          <w:color w:val="111111"/>
-        </w:rPr>
-        <w:t xml:space="preserve"> </w:t>
+          <w:color w:val="111111"/>
+        </w:rPr>
+        <w:t xml:space="preserve">A </w:t>
       </w:r>
       <w:r>
         <w:rPr>
@@ -155,10 +95,9 @@
           <w:b w:val="0"/>
           <w:bCs w:val="0"/>
           <w:i w:val="0"/>
-          <w:iCs/>
-          <w:color w:val="111111"/>
-        </w:rPr>
-        <w:t xml:space="preserve">gombatestek </w:t>
+          <w:color w:val="111111"/>
+        </w:rPr>
+        <w:t>gombatestekért felelős osztály.</w:t>
       </w:r>
       <w:r>
         <w:rPr>
@@ -166,10 +105,9 @@
           <w:b w:val="0"/>
           <w:bCs w:val="0"/>
           <w:i w:val="0"/>
-          <w:iCs/>
-          <w:color w:val="111111"/>
-        </w:rPr>
-        <w:t xml:space="preserve">(MushroomBody) </w:t>
+          <w:color w:val="111111"/>
+        </w:rPr>
+        <w:t xml:space="preserve"> A g</w:t>
       </w:r>
       <w:r>
         <w:rPr>
@@ -177,21 +115,20 @@
           <w:b w:val="0"/>
           <w:bCs w:val="0"/>
           <w:i w:val="0"/>
-          <w:iCs/>
-          <w:color w:val="111111"/>
-        </w:rPr>
-        <w:t xml:space="preserve">és </w:t>
-      </w:r>
+          <w:color w:val="111111"/>
+        </w:rPr>
+        <w:t xml:space="preserve">ombatest a spórák termeléséért és kilövéséért felelős. </w:t>
+      </w:r>
+      <w:commentRangeStart w:id="0"/>
       <w:r>
         <w:rPr>
           <w:rStyle w:val="magyarazatChar"/>
           <w:b w:val="0"/>
           <w:bCs w:val="0"/>
           <w:i w:val="0"/>
-          <w:iCs/>
-          <w:color w:val="111111"/>
-        </w:rPr>
-        <w:t xml:space="preserve">a </w:t>
+          <w:color w:val="111111"/>
+        </w:rPr>
+        <w:t xml:space="preserve">3 spórakilövés után </w:t>
       </w:r>
       <w:r>
         <w:rPr>
@@ -199,10 +136,9 @@
           <w:b w:val="0"/>
           <w:bCs w:val="0"/>
           <w:i w:val="0"/>
-          <w:iCs/>
-          <w:color w:val="111111"/>
-        </w:rPr>
-        <w:t xml:space="preserve">gombafonalak </w:t>
+          <w:color w:val="111111"/>
+        </w:rPr>
+        <w:t>inaktívvá válik</w:t>
       </w:r>
       <w:r>
         <w:rPr>
@@ -210,10 +146,9 @@
           <w:b w:val="0"/>
           <w:bCs w:val="0"/>
           <w:i w:val="0"/>
-          <w:iCs/>
-          <w:color w:val="111111"/>
-        </w:rPr>
-        <w:t xml:space="preserve">(Mycelium és leszármazottja, CarnivorousMycelium) </w:t>
+          <w:color w:val="111111"/>
+        </w:rPr>
+        <w:t>.</w:t>
       </w:r>
       <w:r>
         <w:rPr>
@@ -221,21 +156,18 @@
           <w:b w:val="0"/>
           <w:bCs w:val="0"/>
           <w:i w:val="0"/>
-          <w:iCs/>
-          <w:color w:val="111111"/>
-        </w:rPr>
-        <w:t>absztrakt ős</w:t>
-      </w:r>
-      <w:r>
-        <w:rPr>
-          <w:rStyle w:val="magyarazatChar"/>
+          <w:color w:val="111111"/>
+        </w:rPr>
+        <w:t xml:space="preserve"> </w:t>
+      </w:r>
+      <w:commentRangeEnd w:id="0"/>
+      <w:r>
+        <w:rPr>
+          <w:rStyle w:val="Jegyzethivatkozs"/>
           <w:b w:val="0"/>
           <w:bCs w:val="0"/>
-          <w:i w:val="0"/>
-          <w:iCs/>
-          <w:color w:val="111111"/>
-        </w:rPr>
-        <w:t>e</w:t>
+        </w:rPr>
+        <w:commentReference w:id="0"/>
       </w:r>
       <w:r>
         <w:rPr>
@@ -243,10 +175,9 @@
           <w:b w:val="0"/>
           <w:bCs w:val="0"/>
           <w:i w:val="0"/>
-          <w:iCs/>
-          <w:color w:val="111111"/>
-        </w:rPr>
-        <w:t>.</w:t>
+          <w:color w:val="111111"/>
+        </w:rPr>
+        <w:t>A gombatest az utolsó kilövése előtt csak valamely szomszédjára lőhet spórát.</w:t>
       </w:r>
       <w:r>
         <w:rPr>
@@ -254,7 +185,6 @@
           <w:b w:val="0"/>
           <w:bCs w:val="0"/>
           <w:i w:val="0"/>
-          <w:iCs/>
           <w:color w:val="111111"/>
         </w:rPr>
         <w:t xml:space="preserve"> </w:t>
@@ -265,10 +195,29 @@
           <w:b w:val="0"/>
           <w:bCs w:val="0"/>
           <w:i w:val="0"/>
-          <w:iCs/>
-          <w:color w:val="111111"/>
-        </w:rPr>
-        <w:t>Meghatározza a gombarészek növekedését és azok szükség szerinti törlését.</w:t>
+          <w:color w:val="111111"/>
+        </w:rPr>
+        <w:t>Fejlettnek az utolsó kilövése során minősül, amely abban nyilvánul meg,</w:t>
+      </w:r>
+      <w:r>
+        <w:rPr>
+          <w:rStyle w:val="magyarazatChar"/>
+          <w:b w:val="0"/>
+          <w:bCs w:val="0"/>
+          <w:i w:val="0"/>
+          <w:color w:val="111111"/>
+        </w:rPr>
+        <w:t xml:space="preserve"> </w:t>
+      </w:r>
+      <w:r>
+        <w:rPr>
+          <w:rStyle w:val="magyarazatChar"/>
+          <w:b w:val="0"/>
+          <w:bCs w:val="0"/>
+          <w:i w:val="0"/>
+          <w:color w:val="111111"/>
+        </w:rPr>
+        <w:t>hogy ekkor a szomszédja szomszédjára is tud lőni.</w:t>
       </w:r>
     </w:p>
     <w:p>
@@ -279,108 +228,58 @@
           <w:numId w:val="8"/>
         </w:numPr>
         <w:suppressAutoHyphens/>
-        <w:rPr>
-          <w:rStyle w:val="magyarazatChar"/>
-          <w:b w:val="0"/>
-          <w:bCs w:val="0"/>
-          <w:color w:val="111111"/>
-        </w:rPr>
-      </w:pPr>
-      <w:r>
+        <w:spacing w:line="276" w:lineRule="auto"/>
         <w:rPr>
           <w:sz w:val="24"/>
           <w:szCs w:val="24"/>
           <w:lang w:eastAsia="zh-CN"/>
         </w:rPr>
+      </w:pPr>
+      <w:r>
+        <w:rPr>
+          <w:sz w:val="24"/>
+          <w:szCs w:val="24"/>
+          <w:lang w:eastAsia="zh-CN"/>
+        </w:rPr>
         <w:t>Interfészek</w:t>
       </w:r>
     </w:p>
     <w:p>
       <w:pPr>
-        <w:pStyle w:val="Cmsor4"/>
-        <w:spacing w:before="120" w:after="120" w:line="276" w:lineRule="auto"/>
-        <w:ind w:left="360"/>
-        <w:jc w:val="both"/>
-        <w:rPr>
-          <w:rStyle w:val="magyarazatChar"/>
-          <w:i w:val="0"/>
-          <w:color w:val="auto"/>
-          <w:sz w:val="28"/>
-          <w:szCs w:val="28"/>
-        </w:rPr>
-      </w:pPr>
-      <w:commentRangeStart w:id="3"/>
-      <w:commentRangeStart w:id="4"/>
-      <w:commentRangeStart w:id="5"/>
-      <w:commentRangeStart w:id="6"/>
-      <w:r>
-        <w:rPr>
-          <w:rStyle w:val="magyarazatChar"/>
-          <w:b w:val="0"/>
-          <w:bCs w:val="0"/>
+        <w:spacing w:line="276" w:lineRule="auto"/>
+        <w:ind w:firstLine="360"/>
+        <w:rPr>
+          <w:rStyle w:val="magyarazatChar"/>
           <w:i w:val="0"/>
           <w:iCs/>
           <w:color w:val="111111"/>
         </w:rPr>
-        <w:t>Mushroom</w:t>
-      </w:r>
-      <w:commentRangeEnd w:id="3"/>
+      </w:pPr>
+      <w:r>
+        <w:t xml:space="preserve">Mushroom, </w:t>
+      </w:r>
+      <w:r>
+        <w:t>MushroomBody</w:t>
+      </w:r>
+      <w:r>
+        <w:t xml:space="preserve">, </w:t>
+      </w:r>
+      <w:commentRangeStart w:id="1"/>
+      <w:r>
+        <w:rPr>
+          <w:rStyle w:val="magyarazatChar"/>
+          <w:i w:val="0"/>
+          <w:iCs/>
+          <w:color w:val="111111"/>
+        </w:rPr>
+        <w:t>TurnBeginSubscriber</w:t>
+      </w:r>
+      <w:commentRangeEnd w:id="1"/>
       <w:r>
         <w:rPr>
           <w:rStyle w:val="Jegyzethivatkozs"/>
-          <w:b w:val="0"/>
-          <w:bCs w:val="0"/>
-        </w:rPr>
-        <w:commentReference w:id="3"/>
-      </w:r>
-      <w:commentRangeEnd w:id="5"/>
-      <w:r>
-        <w:rPr>
-          <w:rStyle w:val="Jegyzethivatkozs"/>
-          <w:b w:val="0"/>
-          <w:bCs w:val="0"/>
-        </w:rPr>
-        <w:commentReference w:id="5"/>
-      </w:r>
-      <w:r>
-        <w:rPr>
-          <w:rStyle w:val="magyarazatChar"/>
-          <w:b w:val="0"/>
-          <w:bCs w:val="0"/>
-          <w:i w:val="0"/>
-          <w:iCs/>
-          <w:color w:val="111111"/>
-        </w:rPr>
-        <w:t xml:space="preserve">, </w:t>
-      </w:r>
-      <w:r>
-        <w:rPr>
-          <w:rStyle w:val="magyarazatChar"/>
-          <w:b w:val="0"/>
-          <w:bCs w:val="0"/>
-          <w:i w:val="0"/>
-          <w:iCs/>
-          <w:color w:val="111111"/>
-        </w:rPr>
-        <w:t>TurnBeginSubscriber</w:t>
-      </w:r>
-      <w:commentRangeEnd w:id="4"/>
-      <w:r>
-        <w:rPr>
-          <w:rStyle w:val="Jegyzethivatkozs"/>
-          <w:b w:val="0"/>
-          <w:bCs w:val="0"/>
-        </w:rPr>
-        <w:commentReference w:id="4"/>
-      </w:r>
-      <w:commentRangeEnd w:id="6"/>
-      <w:r>
-        <w:rPr>
-          <w:rStyle w:val="Jegyzethivatkozs"/>
-          <w:b w:val="0"/>
-          <w:bCs w:val="0"/>
-        </w:rPr>
-        <w:commentReference w:id="6"/>
+        </w:rPr>
+        <w:commentReference w:id="1"/>
       </w:r>
     </w:p>
     <w:p>
@@ -391,32 +290,31 @@
           <w:numId w:val="8"/>
         </w:numPr>
         <w:suppressAutoHyphens/>
-        <w:rPr>
-          <w:i/>
-          <w:color w:val="111111"/>
-          <w:sz w:val="24"/>
-          <w:szCs w:val="24"/>
-          <w:lang w:val="en-US"/>
-        </w:rPr>
-      </w:pPr>
-      <w:r>
+        <w:spacing w:line="276" w:lineRule="auto"/>
         <w:rPr>
           <w:sz w:val="24"/>
           <w:szCs w:val="24"/>
           <w:lang w:eastAsia="zh-CN"/>
         </w:rPr>
-        <w:t>Metódusok</w:t>
+      </w:pPr>
+      <w:r>
+        <w:rPr>
+          <w:sz w:val="24"/>
+          <w:szCs w:val="24"/>
+          <w:lang w:eastAsia="zh-CN"/>
+        </w:rPr>
+        <w:t>Attribútumok</w:t>
       </w:r>
     </w:p>
     <w:p>
       <w:pPr>
         <w:pStyle w:val="Cmsor4"/>
         <w:numPr>
-          <w:ilvl w:val="5"/>
-          <w:numId w:val="8"/>
+          <w:ilvl w:val="0"/>
+          <w:numId w:val="10"/>
         </w:numPr>
         <w:suppressAutoHyphens/>
-        <w:spacing w:before="120" w:after="120"/>
+        <w:spacing w:before="120" w:after="120" w:line="276" w:lineRule="auto"/>
         <w:ind w:left="709"/>
         <w:rPr>
           <w:rStyle w:val="magyarazatChar"/>
@@ -429,462 +327,194 @@
       <w:r>
         <w:rPr>
           <w:rStyle w:val="magyarazatChar"/>
+          <w:i w:val="0"/>
           <w:iCs/>
           <w:color w:val="111111"/>
+        </w:rPr>
+        <w:t xml:space="preserve">-remainingEjects: </w:t>
+      </w:r>
+      <w:r>
+        <w:rPr>
+          <w:rStyle w:val="magyarazatChar"/>
+          <w:i w:val="0"/>
+          <w:iCs/>
+          <w:color w:val="111111"/>
           <w:lang w:val="en-US"/>
         </w:rPr>
-        <w:t>+grow(sporeCount: int)</w:t>
-      </w:r>
-      <w:r>
-        <w:rPr>
-          <w:rStyle w:val="magyarazatChar"/>
-          <w:i w:val="0"/>
-          <w:color w:val="111111"/>
+        <w:t>int</w:t>
+      </w:r>
+    </w:p>
+    <w:p>
+      <w:pPr>
+        <w:spacing w:line="276" w:lineRule="auto"/>
+        <w:ind w:left="708"/>
+        <w:rPr>
           <w:lang w:val="en-US"/>
         </w:rPr>
-        <w:t xml:space="preserve">: </w:t>
-      </w:r>
-      <w:r>
-        <w:rPr>
-          <w:rStyle w:val="magyarazatChar"/>
-          <w:i w:val="0"/>
-          <w:iCs/>
-          <w:color w:val="111111"/>
+      </w:pPr>
+      <w:r>
+        <w:rPr>
           <w:lang w:val="en-US"/>
         </w:rPr>
-        <w:t>void</w:t>
-      </w:r>
-    </w:p>
-    <w:p>
-      <w:pPr>
-        <w:pStyle w:val="Cmsor4"/>
-        <w:spacing w:before="120" w:after="120" w:line="276" w:lineRule="auto"/>
-        <w:ind w:left="703"/>
-        <w:jc w:val="both"/>
-        <w:rPr>
-          <w:rStyle w:val="magyarazatChar"/>
-          <w:b w:val="0"/>
-          <w:bCs w:val="0"/>
-          <w:color w:val="111111"/>
+        <w:t xml:space="preserve">A </w:t>
+      </w:r>
+      <w:r>
+        <w:rPr>
           <w:lang w:val="en-US"/>
         </w:rPr>
-      </w:pPr>
-      <w:r>
-        <w:rPr>
-          <w:rStyle w:val="magyarazatChar"/>
-          <w:b w:val="0"/>
-          <w:bCs w:val="0"/>
-          <w:i w:val="0"/>
-          <w:color w:val="111111"/>
-        </w:rPr>
-        <w:t xml:space="preserve">A gombatest és </w:t>
-      </w:r>
-      <w:r>
-        <w:rPr>
-          <w:rStyle w:val="magyarazatChar"/>
-          <w:b w:val="0"/>
-          <w:bCs w:val="0"/>
-          <w:i w:val="0"/>
-          <w:color w:val="111111"/>
-        </w:rPr>
-        <w:t xml:space="preserve">a </w:t>
-      </w:r>
-      <w:r>
-        <w:rPr>
-          <w:rStyle w:val="magyarazatChar"/>
-          <w:b w:val="0"/>
-          <w:bCs w:val="0"/>
-          <w:i w:val="0"/>
-          <w:color w:val="111111"/>
-        </w:rPr>
-        <w:t xml:space="preserve">gombafonál növekedésért felelős </w:t>
-      </w:r>
-      <w:r>
-        <w:rPr>
-          <w:rStyle w:val="magyarazatChar"/>
-          <w:b w:val="0"/>
-          <w:bCs w:val="0"/>
-          <w:i w:val="0"/>
-          <w:color w:val="111111"/>
-        </w:rPr>
-        <w:t xml:space="preserve">absztrakt </w:t>
-      </w:r>
-      <w:r>
-        <w:rPr>
-          <w:rStyle w:val="magyarazatChar"/>
-          <w:b w:val="0"/>
-          <w:bCs w:val="0"/>
-          <w:i w:val="0"/>
-          <w:color w:val="111111"/>
-        </w:rPr>
-        <w:t xml:space="preserve">metódus, amelynek </w:t>
-      </w:r>
-      <w:r>
-        <w:rPr>
-          <w:rStyle w:val="magyarazatChar"/>
-          <w:b w:val="0"/>
-          <w:bCs w:val="0"/>
-          <w:i w:val="0"/>
-          <w:color w:val="111111"/>
-        </w:rPr>
-        <w:t>paramétere</w:t>
-      </w:r>
-      <w:r>
-        <w:rPr>
-          <w:rStyle w:val="magyarazatChar"/>
-          <w:b w:val="0"/>
-          <w:bCs w:val="0"/>
-          <w:i w:val="0"/>
-          <w:color w:val="111111"/>
-        </w:rPr>
-        <w:t xml:space="preserve"> a céltektonon található </w:t>
-      </w:r>
-      <w:r>
-        <w:rPr>
-          <w:rStyle w:val="magyarazatChar"/>
-          <w:b w:val="0"/>
-          <w:bCs w:val="0"/>
-          <w:i w:val="0"/>
-          <w:color w:val="111111"/>
-        </w:rPr>
-        <w:t>spórák</w:t>
-      </w:r>
-      <w:r>
-        <w:rPr>
-          <w:rStyle w:val="magyarazatChar"/>
-          <w:b w:val="0"/>
-          <w:bCs w:val="0"/>
-          <w:i w:val="0"/>
-          <w:color w:val="111111"/>
-        </w:rPr>
-        <w:t xml:space="preserve"> száma.</w:t>
+        <w:t xml:space="preserve">megmaradt </w:t>
+      </w:r>
+      <w:r>
+        <w:rPr>
+          <w:lang w:val="en-US"/>
+        </w:rPr>
+        <w:t>spóra</w:t>
+      </w:r>
+      <w:r>
+        <w:rPr>
+          <w:lang w:val="en-US"/>
+        </w:rPr>
+        <w:t>kil</w:t>
+      </w:r>
+      <w:r>
+        <w:rPr>
+          <w:lang w:val="en-US"/>
+        </w:rPr>
+        <w:t>ö</w:t>
+      </w:r>
+      <w:r>
+        <w:rPr>
+          <w:lang w:val="en-US"/>
+        </w:rPr>
+        <w:t>v</w:t>
+      </w:r>
+      <w:r>
+        <w:rPr>
+          <w:lang w:val="en-US"/>
+        </w:rPr>
+        <w:t>é</w:t>
+      </w:r>
+      <w:r>
+        <w:rPr>
+          <w:lang w:val="en-US"/>
+        </w:rPr>
+        <w:t>sek sz</w:t>
+      </w:r>
+      <w:r>
+        <w:rPr>
+          <w:lang w:val="en-US"/>
+        </w:rPr>
+        <w:t>á</w:t>
+      </w:r>
+      <w:r>
+        <w:rPr>
+          <w:lang w:val="en-US"/>
+        </w:rPr>
+        <w:t>m</w:t>
+      </w:r>
+      <w:r>
+        <w:rPr>
+          <w:lang w:val="en-US"/>
+        </w:rPr>
+        <w:t>á</w:t>
+      </w:r>
+      <w:r>
+        <w:rPr>
+          <w:lang w:val="en-US"/>
+        </w:rPr>
+        <w:t>t t</w:t>
+      </w:r>
+      <w:r>
+        <w:rPr>
+          <w:lang w:val="en-US"/>
+        </w:rPr>
+        <w:t>ároló változó.</w:t>
       </w:r>
     </w:p>
     <w:p>
       <w:pPr>
         <w:pStyle w:val="Cmsor4"/>
         <w:numPr>
-          <w:ilvl w:val="5"/>
-          <w:numId w:val="8"/>
+          <w:ilvl w:val="0"/>
+          <w:numId w:val="10"/>
         </w:numPr>
         <w:suppressAutoHyphens/>
-        <w:spacing w:before="120" w:after="120"/>
+        <w:spacing w:before="120" w:after="120" w:line="276" w:lineRule="auto"/>
         <w:ind w:left="709"/>
         <w:rPr>
           <w:rStyle w:val="magyarazatChar"/>
           <w:i w:val="0"/>
           <w:iCs/>
           <w:color w:val="111111"/>
-          <w:lang w:val="en-US"/>
-        </w:rPr>
-      </w:pPr>
-      <w:r>
-        <w:rPr>
-          <w:rStyle w:val="magyarazatChar"/>
-          <w:color w:val="111111"/>
-          <w:lang w:val="en-US"/>
-        </w:rPr>
-        <w:t>+delete()</w:t>
-      </w:r>
+        </w:rPr>
+      </w:pPr>
       <w:r>
         <w:rPr>
           <w:rStyle w:val="magyarazatChar"/>
           <w:i w:val="0"/>
           <w:iCs/>
           <w:color w:val="111111"/>
-          <w:lang w:val="en-US"/>
-        </w:rPr>
-        <w:t>: void</w:t>
-      </w:r>
-    </w:p>
-    <w:p>
-      <w:pPr>
-        <w:pStyle w:val="Cmsor4"/>
-        <w:spacing w:before="120" w:after="120" w:line="276" w:lineRule="auto"/>
-        <w:ind w:left="703"/>
-        <w:jc w:val="both"/>
-        <w:rPr>
-          <w:rStyle w:val="magyarazatChar"/>
-          <w:b w:val="0"/>
-          <w:bCs w:val="0"/>
-          <w:color w:val="111111"/>
-          <w:lang w:val="en-US"/>
-        </w:rPr>
-      </w:pPr>
-      <w:r>
-        <w:rPr>
-          <w:rStyle w:val="magyarazatChar"/>
-          <w:b w:val="0"/>
-          <w:bCs w:val="0"/>
-          <w:i w:val="0"/>
-          <w:color w:val="111111"/>
-        </w:rPr>
-        <w:t>Absztrakt metódus, amely</w:t>
-      </w:r>
-      <w:r>
-        <w:rPr>
-          <w:rStyle w:val="magyarazatChar"/>
-          <w:b w:val="0"/>
-          <w:bCs w:val="0"/>
-          <w:i w:val="0"/>
-          <w:color w:val="111111"/>
-        </w:rPr>
-        <w:t xml:space="preserve"> – szükség szerint – </w:t>
-      </w:r>
-      <w:r>
-        <w:rPr>
-          <w:rStyle w:val="magyarazatChar"/>
-          <w:b w:val="0"/>
-          <w:bCs w:val="0"/>
-          <w:i w:val="0"/>
-          <w:color w:val="111111"/>
-        </w:rPr>
-        <w:t>a g</w:t>
-      </w:r>
-      <w:r>
-        <w:rPr>
-          <w:rStyle w:val="magyarazatChar"/>
-          <w:b w:val="0"/>
-          <w:bCs w:val="0"/>
-          <w:i w:val="0"/>
-          <w:color w:val="111111"/>
-        </w:rPr>
-        <w:t xml:space="preserve">ombatest és </w:t>
-      </w:r>
-      <w:r>
-        <w:rPr>
-          <w:rStyle w:val="magyarazatChar"/>
-          <w:b w:val="0"/>
-          <w:bCs w:val="0"/>
-          <w:i w:val="0"/>
-          <w:color w:val="111111"/>
-        </w:rPr>
-        <w:t xml:space="preserve">a </w:t>
-      </w:r>
-      <w:r>
-        <w:rPr>
-          <w:rStyle w:val="magyarazatChar"/>
-          <w:b w:val="0"/>
-          <w:bCs w:val="0"/>
-          <w:i w:val="0"/>
-          <w:color w:val="111111"/>
-        </w:rPr>
-        <w:t>gombafonál növekedés</w:t>
-      </w:r>
-      <w:r>
-        <w:rPr>
-          <w:rStyle w:val="magyarazatChar"/>
-          <w:b w:val="0"/>
-          <w:bCs w:val="0"/>
-          <w:i w:val="0"/>
-          <w:color w:val="111111"/>
-        </w:rPr>
-        <w:t>i</w:t>
-      </w:r>
-      <w:r>
-        <w:rPr>
-          <w:rStyle w:val="magyarazatChar"/>
-          <w:b w:val="0"/>
-          <w:bCs w:val="0"/>
-          <w:i w:val="0"/>
-          <w:color w:val="111111"/>
-        </w:rPr>
-        <w:t xml:space="preserve"> feltételeinek hiánya esetében kerül meghívásra az előzetesen létrehozott objektum törlése céljából.</w:t>
+        </w:rPr>
+        <w:t>-location: Tecton</w:t>
+      </w:r>
+    </w:p>
+    <w:p>
+      <w:pPr>
+        <w:spacing w:line="276" w:lineRule="auto"/>
+        <w:ind w:left="708"/>
+      </w:pPr>
+      <w:r>
+        <w:t>A gombatest elhelyezkedése szerinti tektont táróló változó.</w:t>
       </w:r>
     </w:p>
     <w:p>
       <w:pPr>
         <w:pStyle w:val="Cmsor4"/>
         <w:numPr>
-          <w:ilvl w:val="5"/>
-          <w:numId w:val="8"/>
+          <w:ilvl w:val="0"/>
+          <w:numId w:val="10"/>
         </w:numPr>
         <w:suppressAutoHyphens/>
-        <w:spacing w:before="120" w:after="120"/>
+        <w:spacing w:before="120" w:after="120" w:line="276" w:lineRule="auto"/>
         <w:ind w:left="709"/>
         <w:rPr>
           <w:rStyle w:val="magyarazatChar"/>
           <w:i w:val="0"/>
-          <w:color w:val="111111"/>
-          <w:lang w:val="en-US"/>
-        </w:rPr>
-      </w:pPr>
-      <w:r>
-        <w:rPr>
-          <w:rStyle w:val="magyarazatChar"/>
           <w:iCs/>
           <w:color w:val="111111"/>
-          <w:lang w:val="en-US"/>
-        </w:rPr>
-        <w:t>+</w:t>
-      </w:r>
-      <w:r>
-        <w:rPr>
-          <w:rStyle w:val="magyarazatChar"/>
-          <w:i w:val="0"/>
-          <w:color w:val="111111"/>
-          <w:lang w:val="en-US"/>
-        </w:rPr>
-        <w:t>onTurnBegin(): void</w:t>
-      </w:r>
-    </w:p>
-    <w:p>
-      <w:pPr>
-        <w:pStyle w:val="Cmsor4"/>
-        <w:spacing w:before="120" w:after="120" w:line="276" w:lineRule="auto"/>
-        <w:ind w:left="703"/>
-        <w:jc w:val="both"/>
-        <w:rPr>
-          <w:rStyle w:val="magyarazatChar"/>
-          <w:b w:val="0"/>
-          <w:bCs w:val="0"/>
-          <w:i w:val="0"/>
-          <w:color w:val="111111"/>
-          <w:lang w:val="en-US"/>
-        </w:rPr>
-      </w:pPr>
-      <w:r>
-        <w:rPr>
-          <w:rStyle w:val="magyarazatChar"/>
-          <w:b w:val="0"/>
-          <w:bCs w:val="0"/>
-          <w:i w:val="0"/>
-          <w:color w:val="111111"/>
-        </w:rPr>
-        <w:t>A metódus értesítést küld a játékos körének kezdetéről</w:t>
-      </w:r>
-      <w:r>
-        <w:rPr>
-          <w:rStyle w:val="magyarazatChar"/>
-          <w:b w:val="0"/>
-          <w:bCs w:val="0"/>
-          <w:i w:val="0"/>
-          <w:color w:val="111111"/>
-        </w:rPr>
-        <w:t xml:space="preserve">, amely </w:t>
-      </w:r>
-      <w:r>
-        <w:rPr>
-          <w:rStyle w:val="magyarazatChar"/>
-          <w:b w:val="0"/>
-          <w:bCs w:val="0"/>
-          <w:i w:val="0"/>
-          <w:color w:val="111111"/>
-        </w:rPr>
-        <w:t>a gombatest spóra</w:t>
-      </w:r>
-      <w:r>
-        <w:rPr>
-          <w:rStyle w:val="magyarazatChar"/>
-          <w:b w:val="0"/>
-          <w:bCs w:val="0"/>
-          <w:i w:val="0"/>
-          <w:color w:val="111111"/>
-        </w:rPr>
-        <w:t>termelődése</w:t>
-      </w:r>
-      <w:r>
-        <w:rPr>
-          <w:rStyle w:val="magyarazatChar"/>
-          <w:b w:val="0"/>
-          <w:bCs w:val="0"/>
-          <w:i w:val="0"/>
-          <w:color w:val="111111"/>
-        </w:rPr>
-        <w:t xml:space="preserve"> </w:t>
-      </w:r>
-      <w:r>
-        <w:rPr>
-          <w:rStyle w:val="magyarazatChar"/>
-          <w:b w:val="0"/>
-          <w:bCs w:val="0"/>
-          <w:i w:val="0"/>
-          <w:color w:val="111111"/>
-        </w:rPr>
-        <w:t xml:space="preserve">és a gombafonál növekedési sebessége </w:t>
-      </w:r>
-      <w:r>
-        <w:rPr>
-          <w:rStyle w:val="magyarazatChar"/>
-          <w:b w:val="0"/>
-          <w:bCs w:val="0"/>
-          <w:i w:val="0"/>
-          <w:color w:val="111111"/>
-        </w:rPr>
-        <w:t>vonatkozásában</w:t>
-      </w:r>
-      <w:r>
-        <w:rPr>
-          <w:rStyle w:val="magyarazatChar"/>
-          <w:b w:val="0"/>
-          <w:bCs w:val="0"/>
-          <w:i w:val="0"/>
-          <w:color w:val="111111"/>
-        </w:rPr>
-        <w:t xml:space="preserve"> </w:t>
-      </w:r>
-      <w:r>
-        <w:rPr>
-          <w:rStyle w:val="magyarazatChar"/>
-          <w:b w:val="0"/>
-          <w:bCs w:val="0"/>
-          <w:i w:val="0"/>
-          <w:color w:val="111111"/>
-        </w:rPr>
-        <w:t>bír</w:t>
-      </w:r>
-      <w:r>
-        <w:rPr>
-          <w:rStyle w:val="magyarazatChar"/>
-          <w:b w:val="0"/>
-          <w:bCs w:val="0"/>
-          <w:i w:val="0"/>
-          <w:color w:val="111111"/>
-        </w:rPr>
-        <w:t xml:space="preserve"> jelentőség</w:t>
-      </w:r>
-      <w:r>
-        <w:rPr>
-          <w:rStyle w:val="magyarazatChar"/>
-          <w:b w:val="0"/>
-          <w:bCs w:val="0"/>
-          <w:i w:val="0"/>
-          <w:color w:val="111111"/>
-        </w:rPr>
-        <w:t>gel.</w:t>
-      </w:r>
-    </w:p>
-    <w:p>
-      <w:pPr>
-        <w:pStyle w:val="Cmsor3"/>
-        <w:spacing w:before="420"/>
-      </w:pPr>
-      <w:commentRangeStart w:id="7"/>
-      <w:commentRangeStart w:id="8"/>
-      <w:proofErr w:type="spellStart"/>
-      <w:r>
-        <w:t>MushroomBodyImpl</w:t>
-      </w:r>
-      <w:commentRangeEnd w:id="7"/>
-      <w:proofErr w:type="spellEnd"/>
+        </w:rPr>
+      </w:pPr>
+      <w:r>
+        <w:rPr>
+          <w:rStyle w:val="magyarazatChar"/>
+          <w:i w:val="0"/>
+          <w:iCs/>
+          <w:color w:val="111111"/>
+        </w:rPr>
+        <w:t>-mushroomSpores: List&lt;Spore&gt;</w:t>
+      </w:r>
+    </w:p>
+    <w:p>
+      <w:pPr>
+        <w:spacing w:line="276" w:lineRule="auto"/>
+        <w:ind w:left="708"/>
+      </w:pPr>
+      <w:commentRangeStart w:id="2"/>
+      <w:r>
+        <w:t>A gombatest spórá</w:t>
+      </w:r>
+      <w:r>
+        <w:t>i</w:t>
+      </w:r>
+      <w:r>
+        <w:t>t tartalmazó lista.</w:t>
+      </w:r>
+      <w:commentRangeEnd w:id="2"/>
       <w:r>
         <w:rPr>
           <w:rStyle w:val="Jegyzethivatkozs"/>
-          <w:rFonts w:ascii="Times New Roman" w:hAnsi="Times New Roman" w:cs="Times New Roman"/>
-          <w:b w:val="0"/>
-          <w:bCs w:val="0"/>
-        </w:rPr>
-        <w:commentReference w:id="7"/>
-      </w:r>
-      <w:commentRangeEnd w:id="8"/>
-      <w:r>
-        <w:rPr>
-          <w:rStyle w:val="Jegyzethivatkozs"/>
-          <w:rFonts w:ascii="Times New Roman" w:hAnsi="Times New Roman" w:cs="Times New Roman"/>
-          <w:b w:val="0"/>
-          <w:bCs w:val="0"/>
-        </w:rPr>
-        <w:commentReference w:id="8"/>
+        </w:rPr>
+        <w:commentReference w:id="2"/>
       </w:r>
     </w:p>
     <w:p>
@@ -895,674 +525,1182 @@
           <w:numId w:val="8"/>
         </w:numPr>
         <w:suppressAutoHyphens/>
-        <w:rPr>
-          <w:sz w:val="24"/>
-          <w:szCs w:val="24"/>
-        </w:rPr>
-      </w:pPr>
-      <w:r>
+        <w:spacing w:line="276" w:lineRule="auto"/>
         <w:rPr>
           <w:sz w:val="24"/>
           <w:szCs w:val="24"/>
           <w:lang w:eastAsia="zh-CN"/>
         </w:rPr>
-        <w:t>Felelősség</w:t>
-      </w:r>
-      <w:r>
-        <w:rPr>
-          <w:sz w:val="24"/>
-          <w:szCs w:val="24"/>
-        </w:rPr>
-        <w:t xml:space="preserve"> </w:t>
-      </w:r>
-    </w:p>
-    <w:p>
-      <w:pPr>
-        <w:pStyle w:val="Cmsor4"/>
-        <w:spacing w:before="120" w:after="120" w:line="276" w:lineRule="auto"/>
-        <w:ind w:left="360"/>
-        <w:jc w:val="both"/>
-        <w:rPr>
-          <w:rStyle w:val="magyarazatChar"/>
-          <w:b w:val="0"/>
-          <w:bCs w:val="0"/>
-          <w:i w:val="0"/>
-          <w:color w:val="111111"/>
-        </w:rPr>
-      </w:pPr>
-      <w:r>
-        <w:rPr>
-          <w:rStyle w:val="magyarazatChar"/>
-          <w:b w:val="0"/>
-          <w:bCs w:val="0"/>
-          <w:i w:val="0"/>
-          <w:color w:val="111111"/>
-        </w:rPr>
-        <w:t>A gombatestekért felelős osztály</w:t>
-      </w:r>
-      <w:r>
-        <w:rPr>
-          <w:rStyle w:val="magyarazatChar"/>
-          <w:b w:val="0"/>
-          <w:bCs w:val="0"/>
-          <w:i w:val="0"/>
-          <w:color w:val="111111"/>
-        </w:rPr>
-        <w:t>.</w:t>
-      </w:r>
-    </w:p>
-    <w:p>
-      <w:pPr>
-        <w:pStyle w:val="Cmsor4"/>
-        <w:numPr>
-          <w:ilvl w:val="3"/>
-          <w:numId w:val="8"/>
-        </w:numPr>
-        <w:suppressAutoHyphens/>
+      </w:pPr>
+      <w:commentRangeStart w:id="3"/>
+      <w:commentRangeStart w:id="4"/>
+      <w:r>
         <w:rPr>
           <w:sz w:val="24"/>
           <w:szCs w:val="24"/>
           <w:lang w:eastAsia="zh-CN"/>
         </w:rPr>
-      </w:pPr>
-      <w:r>
-        <w:rPr>
-          <w:sz w:val="24"/>
-          <w:szCs w:val="24"/>
-          <w:lang w:eastAsia="zh-CN"/>
-        </w:rPr>
-        <w:t>Interfészek</w:t>
-      </w:r>
-    </w:p>
-    <w:p>
-      <w:pPr>
-        <w:ind w:firstLine="360"/>
-      </w:pPr>
-      <w:r>
-        <w:t>MushroomBody</w:t>
-      </w:r>
-    </w:p>
-    <w:p>
-      <w:pPr>
-        <w:ind w:firstLine="360"/>
-      </w:pPr>
-    </w:p>
-    <w:p>
-      <w:pPr>
-        <w:ind w:firstLine="360"/>
-      </w:pPr>
-    </w:p>
-    <w:p>
-      <w:pPr>
-        <w:ind w:firstLine="360"/>
-      </w:pPr>
-    </w:p>
-    <w:p>
-      <w:pPr>
-        <w:ind w:firstLine="360"/>
-      </w:pPr>
-    </w:p>
-    <w:p>
-      <w:pPr>
-        <w:ind w:firstLine="360"/>
-      </w:pPr>
-    </w:p>
-    <w:p>
-      <w:pPr>
-        <w:ind w:firstLine="360"/>
-      </w:pPr>
-    </w:p>
-    <w:p>
-      <w:pPr>
-        <w:ind w:firstLine="360"/>
-      </w:pPr>
-    </w:p>
-    <w:p>
-      <w:pPr>
-        <w:ind w:firstLine="360"/>
-      </w:pPr>
-    </w:p>
-    <w:p>
-      <w:pPr>
-        <w:ind w:firstLine="360"/>
-        <w:rPr>
-          <w:lang w:eastAsia="zh-CN"/>
-        </w:rPr>
-      </w:pPr>
-      <w:r>
-        <w:rPr>
-          <w:lang w:eastAsia="zh-CN"/>
+        <w:t>Metódusok</w:t>
+      </w:r>
+      <w:commentRangeEnd w:id="3"/>
+      <w:r>
+        <w:rPr>
+          <w:rStyle w:val="Jegyzethivatkozs"/>
+          <w:b w:val="0"/>
+          <w:bCs w:val="0"/>
+        </w:rPr>
+        <w:commentReference w:id="3"/>
+      </w:r>
+      <w:commentRangeEnd w:id="4"/>
+      <w:r>
+        <w:rPr>
+          <w:rStyle w:val="Jegyzethivatkozs"/>
+          <w:b w:val="0"/>
+          <w:bCs w:val="0"/>
+        </w:rPr>
+        <w:commentReference w:id="4"/>
+      </w:r>
+    </w:p>
+    <w:p>
+      <w:pPr>
+        <w:pStyle w:val="Cmsor4"/>
+        <w:numPr>
+          <w:ilvl w:val="0"/>
+          <w:numId w:val="10"/>
+        </w:numPr>
+        <w:suppressAutoHyphens/>
+        <w:spacing w:before="120" w:after="120" w:line="276" w:lineRule="auto"/>
+        <w:ind w:left="709"/>
+        <w:rPr>
+          <w:rStyle w:val="magyarazatChar"/>
+          <w:i w:val="0"/>
+          <w:color w:val="111111"/>
+        </w:rPr>
+      </w:pPr>
+      <w:commentRangeStart w:id="5"/>
+      <w:commentRangeStart w:id="6"/>
+      <w:r>
+        <w:rPr>
+          <w:rStyle w:val="magyarazatChar"/>
+          <w:i w:val="0"/>
+          <w:color w:val="111111"/>
+        </w:rPr>
+        <w:t xml:space="preserve">+MushroomBody(location: FertileTecton, name: </w:t>
+      </w:r>
+      <w:r>
+        <w:rPr>
+          <w:rStyle w:val="magyarazatChar"/>
+          <w:i w:val="0"/>
+          <w:color w:val="111111"/>
+        </w:rPr>
+        <w:t>S</w:t>
+      </w:r>
+      <w:r>
+        <w:rPr>
+          <w:rStyle w:val="magyarazatChar"/>
+          <w:i w:val="0"/>
+          <w:color w:val="111111"/>
+        </w:rPr>
+        <w:t>tring)</w:t>
+      </w:r>
+      <w:commentRangeEnd w:id="5"/>
+      <w:r>
+        <w:rPr>
+          <w:rStyle w:val="Jegyzethivatkozs"/>
+          <w:b w:val="0"/>
+          <w:bCs w:val="0"/>
+        </w:rPr>
+        <w:commentReference w:id="5"/>
+      </w:r>
+      <w:commentRangeEnd w:id="6"/>
+      <w:r>
+        <w:rPr>
+          <w:rStyle w:val="Jegyzethivatkozs"/>
+          <w:b w:val="0"/>
+          <w:bCs w:val="0"/>
+        </w:rPr>
+        <w:commentReference w:id="6"/>
+      </w:r>
+    </w:p>
+    <w:p>
+      <w:pPr>
+        <w:spacing w:line="276" w:lineRule="auto"/>
+        <w:ind w:left="708"/>
+      </w:pPr>
+      <w:r>
+        <w:t xml:space="preserve">Konstruktor, amely beállítja a </w:t>
+      </w:r>
+      <w:r>
+        <w:t xml:space="preserve">létrehozandó </w:t>
+      </w:r>
+      <w:r>
+        <w:t>gombatest</w:t>
+      </w:r>
+      <w:r>
+        <w:t xml:space="preserve"> nevét és azt a tektont, amelyen</w:t>
+      </w:r>
+      <w:r>
+        <w:t xml:space="preserve"> az </w:t>
+      </w:r>
+      <w:r>
+        <w:t>elhelyezésre kerül.</w:t>
+      </w:r>
+    </w:p>
+    <w:p>
+      <w:pPr>
+        <w:pStyle w:val="Cmsor4"/>
+        <w:numPr>
+          <w:ilvl w:val="0"/>
+          <w:numId w:val="10"/>
+        </w:numPr>
+        <w:suppressAutoHyphens/>
+        <w:spacing w:before="120" w:after="120" w:line="276" w:lineRule="auto"/>
+        <w:ind w:left="709"/>
+        <w:rPr>
+          <w:rStyle w:val="magyarazatChar"/>
+          <w:i w:val="0"/>
+          <w:color w:val="111111"/>
+        </w:rPr>
+      </w:pPr>
+      <w:commentRangeStart w:id="7"/>
+      <w:r>
+        <w:rPr>
+          <w:rStyle w:val="magyarazatChar"/>
+          <w:i w:val="0"/>
+          <w:color w:val="111111"/>
+        </w:rPr>
+        <w:t xml:space="preserve">+MushroomBody(location: </w:t>
+      </w:r>
+      <w:r>
+        <w:rPr>
+          <w:rStyle w:val="magyarazatChar"/>
+          <w:i w:val="0"/>
+          <w:color w:val="111111"/>
+        </w:rPr>
+        <w:t>Semi</w:t>
+      </w:r>
+      <w:r>
+        <w:rPr>
+          <w:rStyle w:val="magyarazatChar"/>
+          <w:i w:val="0"/>
+          <w:color w:val="111111"/>
+        </w:rPr>
+        <w:t>FertileTecton, name: String)</w:t>
+      </w:r>
+      <w:commentRangeEnd w:id="7"/>
+      <w:r>
+        <w:rPr>
+          <w:rStyle w:val="Jegyzethivatkozs"/>
+          <w:b w:val="0"/>
+          <w:bCs w:val="0"/>
+        </w:rPr>
+        <w:commentReference w:id="7"/>
+      </w:r>
+    </w:p>
+    <w:p>
+      <w:pPr>
+        <w:ind w:left="708"/>
+      </w:pPr>
+      <w:r>
+        <w:rPr>
+          <w:highlight w:val="yellow"/>
+        </w:rPr>
+        <w:t>Konstruktor</w:t>
+      </w:r>
+      <w:r>
+        <w:rPr>
+          <w:highlight w:val="yellow"/>
+        </w:rPr>
+        <w:t>, …</w:t>
+      </w:r>
+    </w:p>
+    <w:p>
+      <w:pPr>
+        <w:pStyle w:val="Cmsor4"/>
+        <w:numPr>
+          <w:ilvl w:val="0"/>
+          <w:numId w:val="10"/>
+        </w:numPr>
+        <w:suppressAutoHyphens/>
+        <w:spacing w:before="120" w:after="120" w:line="276" w:lineRule="auto"/>
+        <w:ind w:left="709"/>
+        <w:rPr>
+          <w:rStyle w:val="magyarazatChar"/>
+          <w:i w:val="0"/>
+          <w:color w:val="111111"/>
+        </w:rPr>
+      </w:pPr>
+      <w:r>
+        <w:rPr>
+          <w:rStyle w:val="magyarazatChar"/>
+          <w:i w:val="0"/>
+          <w:color w:val="111111"/>
+        </w:rPr>
+        <w:t>+MushroomBody()</w:t>
+      </w:r>
+    </w:p>
+    <w:p>
+      <w:pPr>
+        <w:ind w:firstLine="708"/>
+      </w:pPr>
+      <w:r>
+        <w:t>Paraméter nélküli (</w:t>
+      </w:r>
+      <w:proofErr w:type="spellStart"/>
+      <w:r>
+        <w:t>default</w:t>
+      </w:r>
+      <w:proofErr w:type="spellEnd"/>
+      <w:r>
+        <w:t>)</w:t>
+      </w:r>
+      <w:r>
+        <w:t xml:space="preserve"> konstruktor.</w:t>
+      </w:r>
+    </w:p>
+    <w:p>
+      <w:pPr>
+        <w:pStyle w:val="Cmsor4"/>
+        <w:numPr>
+          <w:ilvl w:val="0"/>
+          <w:numId w:val="10"/>
+        </w:numPr>
+        <w:suppressAutoHyphens/>
+        <w:spacing w:before="120" w:after="120" w:line="276" w:lineRule="auto"/>
+        <w:ind w:left="709"/>
+        <w:rPr>
+          <w:rStyle w:val="magyarazatChar"/>
+          <w:i w:val="0"/>
+          <w:color w:val="111111"/>
+        </w:rPr>
+      </w:pPr>
+      <w:r>
+        <w:rPr>
+          <w:rStyle w:val="magyarazatChar"/>
+          <w:i w:val="0"/>
+          <w:color w:val="111111"/>
+        </w:rPr>
+        <w:t>+delete(): void</w:t>
+      </w:r>
+    </w:p>
+    <w:p>
+      <w:pPr>
+        <w:pStyle w:val="Cmsor4"/>
+        <w:spacing w:before="120" w:after="120" w:line="276" w:lineRule="auto"/>
+        <w:ind w:left="703"/>
+        <w:jc w:val="both"/>
+        <w:rPr>
+          <w:rStyle w:val="magyarazatChar"/>
+          <w:b w:val="0"/>
+          <w:bCs w:val="0"/>
+          <w:color w:val="111111"/>
+          <w:lang w:val="en-US"/>
+        </w:rPr>
+      </w:pPr>
+      <w:r>
+        <w:rPr>
+          <w:rStyle w:val="magyarazatChar"/>
+          <w:b w:val="0"/>
+          <w:bCs w:val="0"/>
+          <w:i w:val="0"/>
+          <w:color w:val="111111"/>
+        </w:rPr>
+        <w:t>A</w:t>
+      </w:r>
+      <w:r>
+        <w:rPr>
+          <w:rStyle w:val="magyarazatChar"/>
+          <w:b w:val="0"/>
+          <w:bCs w:val="0"/>
+          <w:i w:val="0"/>
+          <w:color w:val="111111"/>
+        </w:rPr>
+        <w:t xml:space="preserve"> növekedés</w:t>
+      </w:r>
+      <w:r>
+        <w:rPr>
+          <w:rStyle w:val="magyarazatChar"/>
+          <w:b w:val="0"/>
+          <w:bCs w:val="0"/>
+          <w:i w:val="0"/>
+          <w:color w:val="111111"/>
+        </w:rPr>
+        <w:t>i</w:t>
+      </w:r>
+      <w:r>
+        <w:rPr>
+          <w:rStyle w:val="magyarazatChar"/>
+          <w:b w:val="0"/>
+          <w:bCs w:val="0"/>
+          <w:i w:val="0"/>
+          <w:color w:val="111111"/>
+        </w:rPr>
+        <w:t xml:space="preserve"> feltételek hiánya esetében kerül meghívásra az előzetesen létrehozott </w:t>
+      </w:r>
+      <w:r>
+        <w:rPr>
+          <w:rStyle w:val="magyarazatChar"/>
+          <w:b w:val="0"/>
+          <w:bCs w:val="0"/>
+          <w:i w:val="0"/>
+          <w:color w:val="111111"/>
+        </w:rPr>
+        <w:t>g</w:t>
+      </w:r>
+      <w:r>
+        <w:rPr>
+          <w:rStyle w:val="magyarazatChar"/>
+          <w:b w:val="0"/>
+          <w:bCs w:val="0"/>
+          <w:i w:val="0"/>
+          <w:color w:val="111111"/>
+        </w:rPr>
+        <w:t>ombatest törlése céljából.</w:t>
+      </w:r>
+    </w:p>
+    <w:p/>
+    <w:p>
+      <w:pPr>
+        <w:pStyle w:val="Cmsor4"/>
+        <w:numPr>
+          <w:ilvl w:val="0"/>
+          <w:numId w:val="10"/>
+        </w:numPr>
+        <w:suppressAutoHyphens/>
+        <w:spacing w:before="120" w:after="120" w:line="276" w:lineRule="auto"/>
+        <w:ind w:left="709"/>
+        <w:rPr>
+          <w:rStyle w:val="magyarazatChar"/>
+          <w:i w:val="0"/>
+          <w:color w:val="111111"/>
+        </w:rPr>
+      </w:pPr>
+      <w:commentRangeStart w:id="8"/>
+      <w:r>
+        <w:rPr>
+          <w:rStyle w:val="magyarazatChar"/>
+          <w:i w:val="0"/>
+          <w:color w:val="111111"/>
         </w:rPr>
         <w:lastRenderedPageBreak/>
-        <w:t>-remainingEjects: int</w:t>
-      </w:r>
-    </w:p>
-    <w:p>
-      <w:pPr>
-        <w:ind w:firstLine="360"/>
-        <w:rPr>
-          <w:lang w:eastAsia="zh-CN"/>
-        </w:rPr>
-      </w:pPr>
-      <w:r>
-        <w:rPr>
-          <w:lang w:eastAsia="zh-CN"/>
-        </w:rPr>
-        <w:t>-</w:t>
-      </w:r>
-      <w:r>
-        <w:rPr>
-          <w:lang w:eastAsia="zh-CN"/>
-        </w:rPr>
-        <w:t>location</w:t>
-      </w:r>
-      <w:r>
-        <w:rPr>
-          <w:lang w:eastAsia="zh-CN"/>
-        </w:rPr>
-        <w:t xml:space="preserve">: </w:t>
-      </w:r>
-      <w:r>
-        <w:rPr>
-          <w:lang w:eastAsia="zh-CN"/>
-        </w:rPr>
-        <w:t>Tecton</w:t>
-      </w:r>
-    </w:p>
-    <w:p>
-      <w:pPr>
-        <w:ind w:firstLine="360"/>
-        <w:rPr>
-          <w:lang w:eastAsia="zh-CN"/>
-        </w:rPr>
-      </w:pPr>
-      <w:r>
-        <w:rPr>
-          <w:lang w:eastAsia="zh-CN"/>
-        </w:rPr>
-        <w:t>-mushroomSpores: List&lt;Spore&gt;</w:t>
-      </w:r>
-    </w:p>
-    <w:p>
-      <w:pPr>
-        <w:ind w:firstLine="360"/>
-        <w:rPr>
-          <w:lang w:eastAsia="zh-CN"/>
-        </w:rPr>
-      </w:pPr>
-    </w:p>
-    <w:p>
-      <w:pPr>
-        <w:ind w:firstLine="360"/>
-        <w:rPr>
-          <w:lang w:eastAsia="zh-CN"/>
-        </w:rPr>
-      </w:pPr>
-      <w:r>
-        <w:rPr>
-          <w:lang w:eastAsia="zh-CN"/>
-        </w:rPr>
-        <w:t>+</w:t>
-      </w:r>
-      <w:proofErr w:type="gramStart"/>
-      <w:r>
-        <w:rPr>
-          <w:lang w:eastAsia="zh-CN"/>
-        </w:rPr>
-        <w:t>MushroomBody(</w:t>
-      </w:r>
+        <w:t>+grow(sporeCount: int): void</w:t>
+      </w:r>
+      <w:commentRangeEnd w:id="8"/>
+      <w:r>
+        <w:rPr>
+          <w:rStyle w:val="Jegyzethivatkozs"/>
+          <w:b w:val="0"/>
+          <w:bCs w:val="0"/>
+        </w:rPr>
+        <w:commentReference w:id="8"/>
+      </w:r>
+    </w:p>
+    <w:p>
+      <w:pPr>
+        <w:ind w:firstLine="708"/>
+      </w:pPr>
+      <w:r>
+        <w:rPr>
+          <w:highlight w:val="yellow"/>
+        </w:rPr>
+        <w:t>…</w:t>
+      </w:r>
+    </w:p>
+    <w:p>
+      <w:pPr>
+        <w:pStyle w:val="Cmsor4"/>
+        <w:numPr>
+          <w:ilvl w:val="0"/>
+          <w:numId w:val="10"/>
+        </w:numPr>
+        <w:suppressAutoHyphens/>
+        <w:spacing w:before="120" w:after="120" w:line="276" w:lineRule="auto"/>
+        <w:ind w:left="709"/>
+        <w:rPr>
+          <w:rStyle w:val="magyarazatChar"/>
+          <w:i w:val="0"/>
+          <w:color w:val="111111"/>
+        </w:rPr>
+      </w:pPr>
       <w:commentRangeStart w:id="9"/>
+      <w:r>
+        <w:rPr>
+          <w:rStyle w:val="magyarazatChar"/>
+          <w:i w:val="0"/>
+          <w:color w:val="111111"/>
+        </w:rPr>
+        <w:t>+onTurnBegin(): void</w:t>
+      </w:r>
+      <w:commentRangeEnd w:id="9"/>
+      <w:r>
+        <w:rPr>
+          <w:rStyle w:val="Jegyzethivatkozs"/>
+          <w:b w:val="0"/>
+          <w:bCs w:val="0"/>
+        </w:rPr>
+        <w:commentReference w:id="9"/>
+      </w:r>
+    </w:p>
+    <w:p>
+      <w:pPr>
+        <w:ind w:left="708"/>
+      </w:pPr>
+      <w:r>
+        <w:rPr>
+          <w:highlight w:val="green"/>
+        </w:rPr>
+        <w:t>xxx</w:t>
+      </w:r>
+    </w:p>
+    <w:p>
+      <w:pPr>
+        <w:pStyle w:val="Cmsor4"/>
+        <w:numPr>
+          <w:ilvl w:val="0"/>
+          <w:numId w:val="10"/>
+        </w:numPr>
+        <w:suppressAutoHyphens/>
+        <w:spacing w:before="120" w:after="120" w:line="276" w:lineRule="auto"/>
+        <w:ind w:left="709"/>
+        <w:rPr>
+          <w:rStyle w:val="magyarazatChar"/>
+          <w:i w:val="0"/>
+          <w:color w:val="111111"/>
+        </w:rPr>
+      </w:pPr>
+      <w:r>
+        <w:rPr>
+          <w:rStyle w:val="magyarazatChar"/>
+          <w:i w:val="0"/>
+          <w:color w:val="111111"/>
+        </w:rPr>
+        <w:t>+getRemainingEjects(): int</w:t>
+      </w:r>
+    </w:p>
+    <w:p>
+      <w:pPr>
+        <w:ind w:firstLine="708"/>
+      </w:pPr>
+      <w:r>
+        <w:t xml:space="preserve">Visszaadja a gombatest megmaradt </w:t>
+      </w:r>
+      <w:r>
+        <w:t>spóra</w:t>
+      </w:r>
+      <w:r>
+        <w:t>kilövéseinek számát.</w:t>
+      </w:r>
+    </w:p>
+    <w:p>
+      <w:pPr>
+        <w:pStyle w:val="Cmsor4"/>
+        <w:numPr>
+          <w:ilvl w:val="0"/>
+          <w:numId w:val="10"/>
+        </w:numPr>
+        <w:suppressAutoHyphens/>
+        <w:spacing w:before="120" w:after="120" w:line="276" w:lineRule="auto"/>
+        <w:ind w:left="709"/>
+        <w:rPr>
+          <w:rStyle w:val="magyarazatChar"/>
+          <w:i w:val="0"/>
+          <w:color w:val="111111"/>
+        </w:rPr>
+      </w:pPr>
       <w:commentRangeStart w:id="10"/>
+      <w:r>
+        <w:rPr>
+          <w:rStyle w:val="magyarazatChar"/>
+          <w:i w:val="0"/>
+          <w:color w:val="111111"/>
+        </w:rPr>
+        <w:t>+setRemainingEjects(remainingEjects: int): void</w:t>
+      </w:r>
+      <w:commentRangeEnd w:id="10"/>
+      <w:r>
+        <w:rPr>
+          <w:rStyle w:val="Jegyzethivatkozs"/>
+          <w:b w:val="0"/>
+          <w:bCs w:val="0"/>
+        </w:rPr>
+        <w:commentReference w:id="10"/>
+      </w:r>
+    </w:p>
+    <w:p>
+      <w:pPr>
+        <w:ind w:firstLine="708"/>
+      </w:pPr>
+      <w:r>
+        <w:t xml:space="preserve">Beállítja a gombatest megmaradt </w:t>
+      </w:r>
+      <w:r>
+        <w:t xml:space="preserve">spórakilövéseinek </w:t>
+      </w:r>
+      <w:r>
+        <w:t>számát.</w:t>
+      </w:r>
+    </w:p>
+    <w:p>
+      <w:pPr>
+        <w:pStyle w:val="Cmsor4"/>
+        <w:numPr>
+          <w:ilvl w:val="0"/>
+          <w:numId w:val="10"/>
+        </w:numPr>
+        <w:suppressAutoHyphens/>
+        <w:spacing w:before="120" w:after="120" w:line="276" w:lineRule="auto"/>
+        <w:ind w:left="709"/>
+        <w:rPr>
+          <w:rStyle w:val="magyarazatChar"/>
+          <w:i w:val="0"/>
+          <w:color w:val="111111"/>
+        </w:rPr>
+      </w:pPr>
+      <w:r>
+        <w:rPr>
+          <w:rStyle w:val="magyarazatChar"/>
+          <w:i w:val="0"/>
+          <w:color w:val="111111"/>
+        </w:rPr>
+        <w:t>+getSpores(): List&lt;Spore&gt;</w:t>
+      </w:r>
+    </w:p>
+    <w:p>
+      <w:pPr>
+        <w:ind w:left="708"/>
+      </w:pPr>
+      <w:r>
+        <w:t>Visszaadja a gombatest spóráit tartalmazó listát.</w:t>
+      </w:r>
+    </w:p>
+    <w:p>
+      <w:pPr>
+        <w:pStyle w:val="Cmsor4"/>
+        <w:numPr>
+          <w:ilvl w:val="0"/>
+          <w:numId w:val="10"/>
+        </w:numPr>
+        <w:suppressAutoHyphens/>
+        <w:spacing w:before="120" w:after="120" w:line="276" w:lineRule="auto"/>
+        <w:ind w:left="709"/>
+        <w:rPr>
+          <w:rStyle w:val="magyarazatChar"/>
+          <w:i w:val="0"/>
+          <w:color w:val="111111"/>
+        </w:rPr>
+      </w:pPr>
       <w:commentRangeStart w:id="11"/>
-      <w:proofErr w:type="gramEnd"/>
-      <w:r>
-        <w:rPr>
-          <w:lang w:eastAsia="zh-CN"/>
-        </w:rPr>
-        <w:t>location: FertileTecton</w:t>
-      </w:r>
-      <w:commentRangeEnd w:id="9"/>
+      <w:r>
+        <w:rPr>
+          <w:rStyle w:val="magyarazatChar"/>
+          <w:i w:val="0"/>
+          <w:color w:val="111111"/>
+        </w:rPr>
+        <w:t>+addSpore(newSpore: Spore): void</w:t>
+      </w:r>
+      <w:commentRangeEnd w:id="11"/>
       <w:r>
         <w:rPr>
           <w:rStyle w:val="Jegyzethivatkozs"/>
-        </w:rPr>
-        <w:commentReference w:id="9"/>
-      </w:r>
-      <w:commentRangeEnd w:id="10"/>
+          <w:b w:val="0"/>
+          <w:bCs w:val="0"/>
+        </w:rPr>
+        <w:commentReference w:id="11"/>
+      </w:r>
+    </w:p>
+    <w:p>
+      <w:pPr>
+        <w:ind w:left="708"/>
+      </w:pPr>
+      <w:r>
+        <w:t>Hozzáad egy új spórát a spórák listájához.</w:t>
+      </w:r>
+    </w:p>
+    <w:p>
+      <w:pPr>
+        <w:pStyle w:val="Cmsor4"/>
+        <w:numPr>
+          <w:ilvl w:val="0"/>
+          <w:numId w:val="10"/>
+        </w:numPr>
+        <w:suppressAutoHyphens/>
+        <w:spacing w:before="120" w:after="120" w:line="276" w:lineRule="auto"/>
+        <w:ind w:left="709"/>
+        <w:rPr>
+          <w:rStyle w:val="magyarazatChar"/>
+          <w:i w:val="0"/>
+          <w:color w:val="111111"/>
+        </w:rPr>
+      </w:pPr>
+      <w:commentRangeStart w:id="12"/>
+      <w:r>
+        <w:rPr>
+          <w:rStyle w:val="magyarazatChar"/>
+          <w:i w:val="0"/>
+          <w:color w:val="111111"/>
+        </w:rPr>
+        <w:t>+ejectSpores(target: Tecton): void</w:t>
+      </w:r>
+      <w:commentRangeEnd w:id="12"/>
       <w:r>
         <w:rPr>
           <w:rStyle w:val="Jegyzethivatkozs"/>
-        </w:rPr>
-        <w:commentReference w:id="10"/>
-      </w:r>
-      <w:commentRangeEnd w:id="11"/>
-      <w:r>
-        <w:rPr>
-          <w:rStyle w:val="Jegyzethivatkozs"/>
-        </w:rPr>
-        <w:commentReference w:id="11"/>
-      </w:r>
-      <w:r>
-        <w:rPr>
-          <w:lang w:eastAsia="zh-CN"/>
-        </w:rPr>
-        <w:t xml:space="preserve">, name: </w:t>
-      </w:r>
-      <w:commentRangeStart w:id="12"/>
-      <w:commentRangeStart w:id="13"/>
-      <w:proofErr w:type="spellStart"/>
-      <w:r>
-        <w:rPr>
-          <w:lang w:eastAsia="zh-CN"/>
-        </w:rPr>
+          <w:b w:val="0"/>
+          <w:bCs w:val="0"/>
+        </w:rPr>
+        <w:commentReference w:id="12"/>
+      </w:r>
+    </w:p>
+    <w:p>
+      <w:pPr>
+        <w:ind w:left="708"/>
+        <w:jc w:val="both"/>
+      </w:pPr>
+      <w:r>
+        <w:t>A gombatest spóráinak kilövéséért felelős metódus. A metódus pszeudokódja:</w:t>
+      </w:r>
+    </w:p>
+    <w:p>
+      <w:pPr>
+        <w:spacing w:before="120"/>
+        <w:ind w:left="1416"/>
+        <w:jc w:val="both"/>
+      </w:pPr>
+      <w:r>
+        <w:t xml:space="preserve">// Ha már volt 3 spórakilövése, a gombatest inaktív, </w:t>
+      </w:r>
+      <w:r>
+        <w:t>nem tud aktivitást kifejteni</w:t>
+      </w:r>
+      <w:r>
+        <w:t xml:space="preserve"> // </w:t>
+      </w:r>
+      <w:r>
+        <w:t xml:space="preserve">így </w:t>
+      </w:r>
+      <w:r>
+        <w:t>spórát s</w:t>
+      </w:r>
+      <w:r>
+        <w:t>em lőhet ki spórát</w:t>
+      </w:r>
+      <w:r>
+        <w:t xml:space="preserve"> </w:t>
+      </w:r>
+      <w:r>
+        <w:t>(nincs is már neki)</w:t>
+      </w:r>
+    </w:p>
+    <w:p>
+      <w:pPr>
+        <w:ind w:left="1416"/>
+        <w:jc w:val="both"/>
+      </w:pPr>
+      <w:r>
+        <w:t>IF remainingEjects == 0 THEN</w:t>
+      </w:r>
+    </w:p>
+    <w:p>
+      <w:pPr>
+        <w:ind w:left="1656"/>
+        <w:jc w:val="both"/>
+      </w:pPr>
+      <w:r>
+        <w:t>RETURN // A gombatest inaktív, nem tud aktivitást kifejteni</w:t>
+      </w:r>
+    </w:p>
+    <w:p>
+      <w:pPr>
+        <w:ind w:left="1416"/>
+        <w:jc w:val="both"/>
+      </w:pPr>
+      <w:r>
+        <w:t>END IF</w:t>
+      </w:r>
+    </w:p>
+    <w:p>
+      <w:pPr>
+        <w:ind w:left="1416"/>
+        <w:jc w:val="both"/>
+      </w:pPr>
+    </w:p>
+    <w:p>
+      <w:pPr>
+        <w:ind w:left="1416"/>
+        <w:jc w:val="both"/>
+      </w:pPr>
+      <w:r>
+        <w:t>// Ha ez az utolsó, azaz a 3. spórakilövése</w:t>
+      </w:r>
+      <w:r>
+        <w:t>, a gombatest</w:t>
+      </w:r>
+      <w:r>
+        <w:t xml:space="preserve"> fejlett állapot</w:t>
+      </w:r>
+      <w:r>
+        <w:t xml:space="preserve">ú, </w:t>
+      </w:r>
+      <w:r>
+        <w:t xml:space="preserve">így a </w:t>
+      </w:r>
+    </w:p>
+    <w:p>
+      <w:pPr>
+        <w:ind w:left="1416"/>
+        <w:jc w:val="both"/>
+      </w:pPr>
+      <w:r>
+        <w:t xml:space="preserve">// </w:t>
+      </w:r>
+      <w:r>
+        <w:t>céltekton lehet szomszéd vagy a szomszéd szomszédja</w:t>
+      </w:r>
+    </w:p>
+    <w:p>
+      <w:pPr>
+        <w:ind w:left="1416"/>
+        <w:jc w:val="both"/>
+      </w:pPr>
+      <w:r>
+        <w:t>IF remainingEjects == 1 THEN</w:t>
+      </w:r>
+    </w:p>
+    <w:p>
+      <w:pPr>
+        <w:ind w:left="1416"/>
+        <w:jc w:val="both"/>
+      </w:pPr>
+      <w:r>
+        <w:t xml:space="preserve">    reachable ← EMPTY SET</w:t>
+      </w:r>
+    </w:p>
+    <w:p>
+      <w:pPr>
+        <w:ind w:left="1416"/>
+        <w:jc w:val="both"/>
+      </w:pPr>
+    </w:p>
+    <w:p>
+      <w:pPr>
+        <w:ind w:left="1416"/>
+        <w:jc w:val="both"/>
+      </w:pPr>
+      <w:r>
+        <w:t xml:space="preserve">    FOR EACH </w:t>
+      </w:r>
+      <w:r>
+        <w:t>primary</w:t>
+      </w:r>
+      <w:r>
+        <w:t xml:space="preserve"> IN this.neighbours DO</w:t>
+      </w:r>
+    </w:p>
+    <w:p>
+      <w:pPr>
+        <w:ind w:left="1416"/>
+        <w:jc w:val="both"/>
+      </w:pPr>
+      <w:r>
+        <w:t xml:space="preserve">        ADD primary TO reachable</w:t>
+      </w:r>
+    </w:p>
+    <w:p>
+      <w:pPr>
+        <w:ind w:left="1416"/>
+        <w:jc w:val="both"/>
+      </w:pPr>
+      <w:r>
+        <w:t xml:space="preserve">        FOR EACH secondary IN primary.neighbours DO</w:t>
+      </w:r>
+    </w:p>
+    <w:p>
+      <w:pPr>
+        <w:ind w:left="1416"/>
+        <w:jc w:val="both"/>
+      </w:pPr>
+      <w:r>
+        <w:t xml:space="preserve">            ADD secondary TO reachable</w:t>
+      </w:r>
+    </w:p>
+    <w:p>
+      <w:pPr>
+        <w:ind w:left="1416"/>
+        <w:jc w:val="both"/>
+      </w:pPr>
+      <w:r>
+        <w:t xml:space="preserve">        END FOR</w:t>
+      </w:r>
+    </w:p>
+    <w:p>
+      <w:pPr>
+        <w:ind w:left="1416"/>
+        <w:jc w:val="both"/>
+      </w:pPr>
+      <w:r>
+        <w:t xml:space="preserve">    END FOR</w:t>
+      </w:r>
+    </w:p>
+    <w:p>
+      <w:pPr>
+        <w:ind w:left="1416"/>
+        <w:jc w:val="both"/>
+      </w:pPr>
+    </w:p>
+    <w:p>
+      <w:pPr>
+        <w:ind w:left="1416"/>
+        <w:jc w:val="both"/>
+      </w:pPr>
+      <w:r>
+        <w:t xml:space="preserve">    IF target IS IN reachable THEN</w:t>
+      </w:r>
+    </w:p>
+    <w:p>
+      <w:pPr>
+        <w:ind w:left="1416"/>
+        <w:jc w:val="both"/>
+      </w:pPr>
+      <w:r>
+        <w:t xml:space="preserve">        </w:t>
+      </w:r>
+      <w:r>
+        <w:t>eject</w:t>
+      </w:r>
+      <w:r>
+        <w:t>Spore</w:t>
+      </w:r>
+      <w:r>
         <w:t>s</w:t>
       </w:r>
-      <w:commentRangeEnd w:id="12"/>
-      <w:r>
-        <w:rPr>
-          <w:rStyle w:val="Jegyzethivatkozs"/>
-        </w:rPr>
-        <w:commentReference w:id="12"/>
-      </w:r>
-      <w:commentRangeEnd w:id="13"/>
-      <w:r>
-        <w:rPr>
-          <w:rStyle w:val="Jegyzethivatkozs"/>
-        </w:rPr>
-        <w:commentReference w:id="13"/>
-      </w:r>
-      <w:r>
-        <w:rPr>
-          <w:lang w:eastAsia="zh-CN"/>
-        </w:rPr>
-        <w:t>tring</w:t>
-      </w:r>
-      <w:proofErr w:type="spellEnd"/>
-      <w:r>
-        <w:rPr>
-          <w:lang w:eastAsia="zh-CN"/>
-        </w:rPr>
-        <w:t>)</w:t>
-      </w:r>
-    </w:p>
-    <w:p>
-      <w:pPr>
-        <w:ind w:firstLine="360"/>
-        <w:rPr>
-          <w:lang w:eastAsia="zh-CN"/>
-        </w:rPr>
-      </w:pPr>
-      <w:r>
-        <w:rPr>
-          <w:lang w:eastAsia="zh-CN"/>
-        </w:rPr>
-        <w:t>+</w:t>
-      </w:r>
-      <w:proofErr w:type="gramStart"/>
-      <w:r>
-        <w:rPr>
-          <w:lang w:eastAsia="zh-CN"/>
-        </w:rPr>
-        <w:t>MushroomBody(</w:t>
-      </w:r>
-      <w:proofErr w:type="gramEnd"/>
-      <w:r>
-        <w:rPr>
-          <w:lang w:eastAsia="zh-CN"/>
-        </w:rPr>
-        <w:t>)</w:t>
-      </w:r>
-    </w:p>
-    <w:p>
-      <w:pPr>
-        <w:ind w:firstLine="360"/>
-        <w:rPr>
-          <w:lang w:eastAsia="zh-CN"/>
-        </w:rPr>
-      </w:pPr>
-      <w:commentRangeStart w:id="14"/>
-      <w:commentRangeStart w:id="15"/>
-      <w:proofErr w:type="gramStart"/>
-      <w:r>
-        <w:rPr>
-          <w:lang w:eastAsia="zh-CN"/>
-        </w:rPr>
-        <w:t>«</w:t>
-      </w:r>
-      <w:proofErr w:type="spellStart"/>
-      <w:r>
-        <w:rPr>
-          <w:lang w:eastAsia="zh-CN"/>
-        </w:rPr>
-        <w:t>override</w:t>
-      </w:r>
-      <w:proofErr w:type="spellEnd"/>
-      <w:proofErr w:type="gramEnd"/>
-      <w:r>
-        <w:rPr>
-          <w:lang w:eastAsia="zh-CN"/>
-        </w:rPr>
-        <w:t>»</w:t>
-      </w:r>
-      <w:commentRangeEnd w:id="14"/>
-      <w:r>
-        <w:rPr>
-          <w:rStyle w:val="Jegyzethivatkozs"/>
-        </w:rPr>
-        <w:commentReference w:id="14"/>
-      </w:r>
-      <w:commentRangeEnd w:id="15"/>
-      <w:r>
-        <w:rPr>
-          <w:rStyle w:val="Jegyzethivatkozs"/>
-        </w:rPr>
-        <w:commentReference w:id="15"/>
-      </w:r>
-    </w:p>
-    <w:p>
-      <w:pPr>
-        <w:ind w:firstLine="360"/>
-      </w:pPr>
-      <w:r>
-        <w:t>+</w:t>
-      </w:r>
-      <w:proofErr w:type="spellStart"/>
-      <w:proofErr w:type="gramStart"/>
-      <w:r>
-        <w:t>delete</w:t>
-      </w:r>
-      <w:proofErr w:type="spellEnd"/>
-      <w:r>
-        <w:t>(</w:t>
-      </w:r>
-      <w:proofErr w:type="gramEnd"/>
-      <w:r>
-        <w:t xml:space="preserve">): </w:t>
-      </w:r>
-      <w:proofErr w:type="spellStart"/>
-      <w:r>
-        <w:t>void</w:t>
-      </w:r>
-      <w:proofErr w:type="spellEnd"/>
-    </w:p>
-    <w:p>
-      <w:pPr>
-        <w:ind w:firstLine="360"/>
-      </w:pPr>
-      <w:proofErr w:type="gramStart"/>
-      <w:r>
-        <w:t>«</w:t>
-      </w:r>
-      <w:proofErr w:type="spellStart"/>
-      <w:r>
-        <w:t>override</w:t>
-      </w:r>
-      <w:proofErr w:type="spellEnd"/>
-      <w:proofErr w:type="gramEnd"/>
-      <w:r>
-        <w:t>»</w:t>
-      </w:r>
-    </w:p>
-    <w:p>
-      <w:pPr>
-        <w:ind w:firstLine="360"/>
-      </w:pPr>
-      <w:r>
-        <w:t>+</w:t>
-      </w:r>
-      <w:proofErr w:type="spellStart"/>
-      <w:proofErr w:type="gramStart"/>
-      <w:r>
-        <w:t>grow</w:t>
-      </w:r>
-      <w:proofErr w:type="spellEnd"/>
-      <w:r>
-        <w:t>(</w:t>
-      </w:r>
-      <w:proofErr w:type="gramEnd"/>
-      <w:r>
-        <w:t xml:space="preserve">sporeCount: int): </w:t>
-      </w:r>
-      <w:proofErr w:type="spellStart"/>
-      <w:r>
-        <w:t>void</w:t>
-      </w:r>
-      <w:proofErr w:type="spellEnd"/>
-    </w:p>
-    <w:p>
-      <w:pPr>
-        <w:ind w:firstLine="360"/>
-      </w:pPr>
-      <w:proofErr w:type="gramStart"/>
-      <w:r>
-        <w:t>«</w:t>
-      </w:r>
-      <w:proofErr w:type="spellStart"/>
-      <w:r>
-        <w:t>override</w:t>
-      </w:r>
-      <w:proofErr w:type="spellEnd"/>
-      <w:proofErr w:type="gramEnd"/>
-      <w:r>
-        <w:t>»</w:t>
-      </w:r>
-    </w:p>
-    <w:p>
-      <w:pPr>
-        <w:ind w:firstLine="360"/>
-      </w:pPr>
-      <w:r>
-        <w:t>+</w:t>
-      </w:r>
-      <w:proofErr w:type="gramStart"/>
-      <w:r>
-        <w:t>onTurnBegin(</w:t>
-      </w:r>
-      <w:proofErr w:type="gramEnd"/>
-      <w:r>
-        <w:t xml:space="preserve">): </w:t>
-      </w:r>
-      <w:proofErr w:type="spellStart"/>
-      <w:r>
-        <w:t>void</w:t>
-      </w:r>
-      <w:proofErr w:type="spellEnd"/>
-    </w:p>
-    <w:p>
-      <w:pPr>
-        <w:ind w:firstLine="360"/>
-      </w:pPr>
-      <w:r>
-        <w:t xml:space="preserve">+ </w:t>
-      </w:r>
-      <w:proofErr w:type="spellStart"/>
-      <w:proofErr w:type="gramStart"/>
-      <w:r>
-        <w:t>getRemainingEjects</w:t>
-      </w:r>
-      <w:proofErr w:type="spellEnd"/>
-      <w:r>
-        <w:t>(</w:t>
-      </w:r>
-      <w:proofErr w:type="gramEnd"/>
-      <w:r>
-        <w:t>): int</w:t>
-      </w:r>
-    </w:p>
-    <w:p>
-      <w:pPr>
-        <w:ind w:firstLine="360"/>
-      </w:pPr>
-      <w:r>
-        <w:t xml:space="preserve">+ </w:t>
-      </w:r>
-      <w:proofErr w:type="spellStart"/>
-      <w:proofErr w:type="gramStart"/>
-      <w:r>
-        <w:t>setRemainingEjects</w:t>
-      </w:r>
-      <w:proofErr w:type="spellEnd"/>
-      <w:r>
-        <w:t>(</w:t>
-      </w:r>
-      <w:proofErr w:type="gramEnd"/>
-      <w:r>
-        <w:t xml:space="preserve">remainingEjects: int): </w:t>
-      </w:r>
-      <w:proofErr w:type="spellStart"/>
-      <w:r>
-        <w:t>void</w:t>
-      </w:r>
-      <w:proofErr w:type="spellEnd"/>
-    </w:p>
-    <w:p>
-      <w:pPr>
-        <w:ind w:firstLine="360"/>
-      </w:pPr>
-      <w:r>
-        <w:t xml:space="preserve">+ </w:t>
-      </w:r>
-      <w:proofErr w:type="spellStart"/>
-      <w:proofErr w:type="gramStart"/>
-      <w:r>
-        <w:t>getSpores</w:t>
-      </w:r>
-      <w:proofErr w:type="spellEnd"/>
-      <w:r>
-        <w:t>(</w:t>
-      </w:r>
-      <w:proofErr w:type="gramEnd"/>
-      <w:r>
-        <w:t>): List&lt;Spore&gt;</w:t>
-      </w:r>
-    </w:p>
-    <w:p>
-      <w:pPr>
-        <w:ind w:firstLine="360"/>
-      </w:pPr>
-      <w:r>
-        <w:t xml:space="preserve">+ </w:t>
-      </w:r>
-      <w:proofErr w:type="spellStart"/>
-      <w:proofErr w:type="gramStart"/>
-      <w:r>
-        <w:t>addSpore</w:t>
-      </w:r>
-      <w:proofErr w:type="spellEnd"/>
-      <w:r>
-        <w:t>(</w:t>
-      </w:r>
-      <w:proofErr w:type="spellStart"/>
-      <w:proofErr w:type="gramEnd"/>
-      <w:r>
-        <w:t>newSpore</w:t>
-      </w:r>
-      <w:proofErr w:type="spellEnd"/>
-      <w:r>
-        <w:t xml:space="preserve">: Spore): </w:t>
-      </w:r>
-      <w:proofErr w:type="spellStart"/>
-      <w:r>
-        <w:t>void</w:t>
-      </w:r>
-      <w:proofErr w:type="spellEnd"/>
-    </w:p>
-    <w:p>
-      <w:pPr>
-        <w:ind w:firstLine="360"/>
-      </w:pPr>
-      <w:r>
-        <w:t xml:space="preserve">+ </w:t>
-      </w:r>
-      <w:proofErr w:type="spellStart"/>
-      <w:proofErr w:type="gramStart"/>
-      <w:r>
-        <w:t>ejectSpores</w:t>
-      </w:r>
-      <w:proofErr w:type="spellEnd"/>
-      <w:r>
-        <w:t>(</w:t>
-      </w:r>
-      <w:proofErr w:type="spellStart"/>
-      <w:proofErr w:type="gramEnd"/>
-      <w:r>
-        <w:t>target</w:t>
-      </w:r>
-      <w:proofErr w:type="spellEnd"/>
-      <w:r>
-        <w:t xml:space="preserve">: Tecton): </w:t>
-      </w:r>
-      <w:proofErr w:type="spellStart"/>
-      <w:r>
-        <w:t>void</w:t>
-      </w:r>
-      <w:proofErr w:type="spellEnd"/>
-    </w:p>
-    <w:p>
-      <w:pPr>
-        <w:ind w:firstLine="360"/>
-      </w:pPr>
-      <w:r>
-        <w:t xml:space="preserve">+ </w:t>
-      </w:r>
-      <w:proofErr w:type="spellStart"/>
-      <w:proofErr w:type="gramStart"/>
-      <w:r>
-        <w:t>getLocation</w:t>
-      </w:r>
-      <w:proofErr w:type="spellEnd"/>
-      <w:r>
-        <w:t>(</w:t>
-      </w:r>
-      <w:proofErr w:type="gramEnd"/>
-      <w:r>
-        <w:t>): Tecton</w:t>
-      </w:r>
-    </w:p>
-    <w:p>
-      <w:pPr>
-        <w:ind w:firstLine="360"/>
-      </w:pPr>
-      <w:r>
-        <w:t xml:space="preserve">+ </w:t>
-      </w:r>
-      <w:proofErr w:type="spellStart"/>
-      <w:proofErr w:type="gramStart"/>
-      <w:r>
-        <w:t>setLocation</w:t>
-      </w:r>
-      <w:proofErr w:type="spellEnd"/>
-      <w:r>
-        <w:t>(</w:t>
-      </w:r>
-      <w:proofErr w:type="gramEnd"/>
-      <w:r>
-        <w:t xml:space="preserve">location: Tecton): </w:t>
-      </w:r>
-      <w:proofErr w:type="spellStart"/>
-      <w:r>
-        <w:t>void</w:t>
-      </w:r>
-      <w:proofErr w:type="spellEnd"/>
-    </w:p>
-    <w:p>
-      <w:pPr>
-        <w:ind w:firstLine="360"/>
-      </w:pPr>
-    </w:p>
-    <w:p>
-      <w:pPr>
-        <w:ind w:firstLine="360"/>
-      </w:pPr>
-    </w:p>
-    <w:p>
-      <w:pPr>
-        <w:ind w:firstLine="360"/>
+      <w:r>
+        <w:t>(target)</w:t>
+      </w:r>
+    </w:p>
+    <w:p>
+      <w:pPr>
+        <w:ind w:left="1416"/>
+        <w:jc w:val="both"/>
+      </w:pPr>
+      <w:r>
+        <w:t xml:space="preserve">        remainingEjects ← remainingEjects - 1</w:t>
+      </w:r>
+    </w:p>
+    <w:p>
+      <w:pPr>
+        <w:ind w:left="1416"/>
+        <w:jc w:val="both"/>
+      </w:pPr>
+      <w:r>
+        <w:t xml:space="preserve">    ELSE</w:t>
+      </w:r>
+    </w:p>
+    <w:p>
+      <w:pPr>
+        <w:ind w:left="1416"/>
+        <w:jc w:val="both"/>
+      </w:pPr>
+      <w:r>
+        <w:t xml:space="preserve">        RETURN // A céltekton túl messze van!</w:t>
+      </w:r>
+    </w:p>
+    <w:p>
+      <w:pPr>
+        <w:ind w:left="1416"/>
+        <w:jc w:val="both"/>
+      </w:pPr>
+      <w:r>
+        <w:t xml:space="preserve">    END IF</w:t>
+      </w:r>
+    </w:p>
+    <w:p>
+      <w:pPr>
+        <w:ind w:left="1416"/>
+        <w:jc w:val="both"/>
+      </w:pPr>
+    </w:p>
+    <w:p>
+      <w:pPr>
+        <w:ind w:left="1416"/>
+        <w:jc w:val="both"/>
+      </w:pPr>
+      <w:r>
+        <w:t>ELSE</w:t>
+      </w:r>
+    </w:p>
+    <w:p>
+      <w:pPr>
+        <w:ind w:left="1656"/>
+        <w:jc w:val="both"/>
+      </w:pPr>
+      <w:r>
+        <w:t xml:space="preserve">// A gombatest még nem fejlett, ezért csak közvetlen szomszédjára </w:t>
+      </w:r>
+      <w:r>
+        <w:t>lőhet</w:t>
+      </w:r>
+      <w:r>
+        <w:t xml:space="preserve"> </w:t>
+      </w:r>
+    </w:p>
+    <w:p>
+      <w:pPr>
+        <w:ind w:left="1656"/>
+        <w:jc w:val="both"/>
+      </w:pPr>
+      <w:r>
+        <w:t xml:space="preserve">// </w:t>
+      </w:r>
+      <w:r>
+        <w:t>spórát</w:t>
+      </w:r>
+    </w:p>
+    <w:p>
+      <w:pPr>
+        <w:ind w:left="1416"/>
+        <w:jc w:val="both"/>
+      </w:pPr>
+      <w:r>
+        <w:t xml:space="preserve">    IF target IS IN this.neighbours THEN</w:t>
+      </w:r>
+    </w:p>
+    <w:p>
+      <w:pPr>
+        <w:ind w:left="1416"/>
+        <w:jc w:val="both"/>
+      </w:pPr>
+      <w:r>
+        <w:lastRenderedPageBreak/>
+        <w:t xml:space="preserve">        ejectSpore</w:t>
+      </w:r>
+      <w:r>
+        <w:t>s</w:t>
+      </w:r>
+      <w:r>
+        <w:t>(target)</w:t>
+      </w:r>
+    </w:p>
+    <w:p>
+      <w:pPr>
+        <w:ind w:left="1416"/>
+        <w:jc w:val="both"/>
+      </w:pPr>
+      <w:r>
+        <w:t xml:space="preserve">        remainingEjects ← remainingEjects - 1</w:t>
+      </w:r>
+    </w:p>
+    <w:p>
+      <w:pPr>
+        <w:ind w:left="1416"/>
+        <w:jc w:val="both"/>
+      </w:pPr>
+      <w:r>
+        <w:t xml:space="preserve">    ELSE</w:t>
+      </w:r>
+    </w:p>
+    <w:p>
+      <w:pPr>
+        <w:ind w:left="1416"/>
+        <w:jc w:val="both"/>
+      </w:pPr>
+      <w:r>
+        <w:t xml:space="preserve">        RETURN // A céltekton túl messze van!</w:t>
+      </w:r>
+    </w:p>
+    <w:p>
+      <w:pPr>
+        <w:ind w:left="1416"/>
+        <w:jc w:val="both"/>
+      </w:pPr>
+      <w:r>
+        <w:t xml:space="preserve">    END IF</w:t>
+      </w:r>
+    </w:p>
+    <w:p>
+      <w:pPr>
+        <w:ind w:left="1416"/>
+        <w:jc w:val="both"/>
+      </w:pPr>
+      <w:r>
+        <w:t>END IF</w:t>
+      </w:r>
+    </w:p>
+    <w:p>
+      <w:pPr>
+        <w:pStyle w:val="Cmsor4"/>
+        <w:numPr>
+          <w:ilvl w:val="0"/>
+          <w:numId w:val="10"/>
+        </w:numPr>
+        <w:suppressAutoHyphens/>
+        <w:spacing w:before="120" w:after="120" w:line="276" w:lineRule="auto"/>
+        <w:ind w:left="709"/>
+        <w:rPr>
+          <w:rStyle w:val="magyarazatChar"/>
+          <w:i w:val="0"/>
+          <w:color w:val="111111"/>
+        </w:rPr>
+      </w:pPr>
+      <w:r>
+        <w:rPr>
+          <w:rStyle w:val="magyarazatChar"/>
+          <w:i w:val="0"/>
+          <w:color w:val="111111"/>
+        </w:rPr>
+        <w:t>+getLocation(): Tecton</w:t>
+      </w:r>
+    </w:p>
+    <w:p>
+      <w:pPr>
+        <w:ind w:left="708"/>
+      </w:pPr>
+      <w:r>
+        <w:t>Visszaadja a gombatest elhelyezkedése szerinti tektont.</w:t>
+      </w:r>
+    </w:p>
+    <w:p>
+      <w:pPr>
+        <w:pStyle w:val="Cmsor4"/>
+        <w:numPr>
+          <w:ilvl w:val="0"/>
+          <w:numId w:val="10"/>
+        </w:numPr>
+        <w:suppressAutoHyphens/>
+        <w:spacing w:before="120" w:after="120" w:line="276" w:lineRule="auto"/>
+        <w:ind w:left="709"/>
+        <w:rPr>
+          <w:rStyle w:val="magyarazatChar"/>
+          <w:i w:val="0"/>
+          <w:color w:val="111111"/>
+        </w:rPr>
+      </w:pPr>
+      <w:r>
+        <w:rPr>
+          <w:rStyle w:val="magyarazatChar"/>
+          <w:i w:val="0"/>
+          <w:color w:val="111111"/>
+        </w:rPr>
+        <w:t>+setLocation(location: Tecton): void</w:t>
+      </w:r>
+    </w:p>
+    <w:p>
+      <w:pPr>
+        <w:ind w:left="708"/>
+      </w:pPr>
+      <w:r>
+        <w:t>Beállítja</w:t>
+      </w:r>
+      <w:r>
+        <w:t xml:space="preserve"> a gombatest elhelyezkedése szerinti tektont.</w:t>
+      </w:r>
+    </w:p>
+    <w:p>
+      <w:pPr>
+        <w:ind w:left="708"/>
+      </w:pPr>
+    </w:p>
+    <w:p>
+      <w:pPr>
+        <w:ind w:left="708"/>
+      </w:pPr>
+    </w:p>
+    <w:p>
+      <w:pPr>
+        <w:ind w:left="708"/>
+      </w:pPr>
+    </w:p>
+    <w:p>
+      <w:pPr>
+        <w:ind w:left="708"/>
+      </w:pPr>
+    </w:p>
+    <w:p>
+      <w:pPr>
+        <w:ind w:left="708"/>
+      </w:pPr>
+    </w:p>
+    <w:p>
+      <w:pPr>
+        <w:ind w:left="708"/>
       </w:pPr>
     </w:p>
     <w:p/>
     <w:p/>
     <w:p/>
+    <w:p>
+      <w:pPr>
+        <w:spacing w:line="276" w:lineRule="auto"/>
+        <w:ind w:firstLine="360"/>
+      </w:pPr>
+    </w:p>
+    <w:p>
+      <w:pPr>
+        <w:spacing w:line="276" w:lineRule="auto"/>
+        <w:ind w:firstLine="360"/>
+      </w:pPr>
+    </w:p>
+    <w:p>
+      <w:pPr>
+        <w:spacing w:line="276" w:lineRule="auto"/>
+        <w:ind w:firstLine="360"/>
+      </w:pPr>
+    </w:p>
+    <w:p>
+      <w:pPr>
+        <w:spacing w:line="276" w:lineRule="auto"/>
+      </w:pPr>
+    </w:p>
+    <w:p>
+      <w:pPr>
+        <w:spacing w:line="276" w:lineRule="auto"/>
+        <w:ind w:firstLine="360"/>
+      </w:pPr>
+    </w:p>
+    <w:p>
+      <w:pPr>
+        <w:spacing w:line="276" w:lineRule="auto"/>
+        <w:ind w:firstLine="360"/>
+      </w:pPr>
+    </w:p>
+    <w:p>
+      <w:pPr>
+        <w:spacing w:line="276" w:lineRule="auto"/>
+        <w:ind w:firstLine="360"/>
+      </w:pPr>
+    </w:p>
+    <w:p>
+      <w:pPr>
+        <w:spacing w:line="276" w:lineRule="auto"/>
+        <w:ind w:firstLine="360"/>
+      </w:pPr>
+    </w:p>
+    <w:p>
+      <w:pPr>
+        <w:spacing w:line="276" w:lineRule="auto"/>
+        <w:ind w:firstLine="360"/>
+      </w:pPr>
+    </w:p>
+    <w:p>
+      <w:pPr>
+        <w:spacing w:line="276" w:lineRule="auto"/>
+        <w:ind w:firstLine="360"/>
+      </w:pPr>
+    </w:p>
+    <w:p>
+      <w:pPr>
+        <w:spacing w:line="276" w:lineRule="auto"/>
+      </w:pPr>
+    </w:p>
+    <w:p>
+      <w:pPr>
+        <w:spacing w:line="276" w:lineRule="auto"/>
+      </w:pPr>
+    </w:p>
+    <w:p>
+      <w:pPr>
+        <w:spacing w:line="276" w:lineRule="auto"/>
+      </w:pPr>
+    </w:p>
     <w:sectPr>
       <w:footerReference w:type="even" r:id="rId11"/>
       <w:footerReference w:type="default" r:id="rId12"/>
@@ -1577,7 +1715,7 @@
 
 <file path=word/comments.xml><?xml version="1.0" encoding="utf-8"?>
 <w:comments xmlns:wpc="http://schemas.microsoft.com/office/word/2010/wordprocessingCanvas" xmlns:cx="http://schemas.microsoft.com/office/drawing/2014/chartex" xmlns:cx1="http://schemas.microsoft.com/office/drawing/2015/9/8/chartex" xmlns:cx2="http://schemas.microsoft.com/office/drawing/2015/10/21/chartex" xmlns:cx3="http://schemas.microsoft.com/office/drawing/2016/5/9/chartex" xmlns:cx4="http://schemas.microsoft.com/office/drawing/2016/5/10/chartex" xmlns:cx5="http://schemas.microsoft.com/office/drawing/2016/5/11/chartex" xmlns:cx6="http://schemas.microsoft.com/office/drawing/2016/5/12/chartex" xmlns:cx7="http://schemas.microsoft.com/office/drawing/2016/5/13/chartex" xmlns:cx8="http://schemas.microsoft.com/office/drawing/2016/5/14/chartex" xmlns:mc="http://schemas.openxmlformats.org/markup-compatibility/2006" xmlns:aink="http://schemas.microsoft.com/office/drawing/2016/ink" xmlns:am3d="http://schemas.microsoft.com/office/drawing/2017/model3d" xmlns:o="urn:schemas-microsoft-com:office:office" xmlns:oel="http://schemas.microsoft.com/office/2019/extlst" xmlns:r="http://schemas.openxmlformats.org/officeDocument/2006/relationships" xmlns:m="http://schemas.openxmlformats.org/officeDocument/2006/math" xmlns:v="urn:schemas-microsoft-com:vml" xmlns:wp14="http://schemas.microsoft.com/office/word/2010/wordprocessingDrawing" xmlns:wp="http://schemas.openxmlformats.org/drawingml/2006/wordprocessingDrawing" xmlns:w10="urn:schemas-microsoft-com:office:word" xmlns:w="http://schemas.openxmlformats.org/wordprocessingml/2006/main" xmlns:w14="http://schemas.microsoft.com/office/word/2010/wordml" xmlns:w15="http://schemas.microsoft.com/office/word/2012/wordml" xmlns:w16cex="http://schemas.microsoft.com/office/word/2018/wordml/cex" xmlns:w16cid="http://schemas.microsoft.com/office/word/2016/wordml/cid" xmlns:w16="http://schemas.microsoft.com/office/word/2018/wordml" xmlns:w16du="http://schemas.microsoft.com/office/word/2023/wordml/word16du" xmlns:w16sdtdh="http://schemas.microsoft.com/office/word/2020/wordml/sdtdatahash" xmlns:w16sdtfl="http://schemas.microsoft.com/office/word/2024/wordml/sdtformatlock" xmlns:w16se="http://schemas.microsoft.com/office/word/2015/wordml/symex" xmlns:wpg="http://schemas.microsoft.com/office/word/2010/wordprocessingGroup" xmlns:wpi="http://schemas.microsoft.com/office/word/2010/wordprocessingInk" xmlns:wne="http://schemas.microsoft.com/office/word/2006/wordml" xmlns:wps="http://schemas.microsoft.com/office/word/2010/wordprocessingShape" mc:Ignorable="w14 w15 w16se w16cid w16 w16cex w16sdtdh w16sdtfl w16du wp14">
-  <w:comment w:id="0" w:author="Dr. Taba Szabolcs Sándor" w:date="2025-04-11T13:08:00Z" w:initials="ST">
+  <w:comment w:id="0" w:author="Dr. Taba Szabolcs Sándor" w:date="2025-04-12T18:40:00Z" w:initials="ST">
     <w:p>
       <w:pPr>
         <w:pStyle w:val="Jegyzetszveg"/>
@@ -1589,11 +1727,11 @@
         <w:annotationRef/>
       </w:r>
       <w:r>
-        <w:t>Így</w:t>
+        <w:t>Ez praktikusan abban mutatkozik meg csak h a remainingejects nulla lesz, nem?</w:t>
       </w:r>
     </w:p>
   </w:comment>
-  <w:comment w:id="1" w:author="Dr. Taba Szabolcs Sándor" w:date="2025-04-11T21:42:00Z" w:initials="ST">
+  <w:comment w:id="1" w:author="Dr. Taba Szabolcs Sándor" w:date="2025-04-12T17:42:00Z" w:initials="ST">
     <w:p>
       <w:pPr>
         <w:pStyle w:val="Jegyzetszveg"/>
@@ -1605,11 +1743,11 @@
         <w:annotationRef/>
       </w:r>
       <w:r>
-        <w:t>nagyjából oké, nem elolvasva közösen</w:t>
+        <w:t>A Mushroom is interfész lett. Akárhogy is, a MBImpl ezt is megvalósítja, sztem!</w:t>
       </w:r>
     </w:p>
   </w:comment>
-  <w:comment w:id="2" w:author="Dr. Taba Szabolcs Sándor" w:date="2025-04-11T21:46:00Z" w:initials="ST">
+  <w:comment w:id="2" w:author="Dr. Taba Szabolcs Sándor" w:date="2025-04-12T18:27:00Z" w:initials="ST">
     <w:p>
       <w:pPr>
         <w:pStyle w:val="Jegyzetszveg"/>
@@ -1621,11 +1759,24 @@
         <w:annotationRef/>
       </w:r>
       <w:r>
-        <w:t>ne is legyen, csak interfész, és akkor ne is ábrázoljuk. O.katalógusban jelölni.</w:t>
+        <w:t>Vagy inkább ez legyen?</w:t>
+      </w:r>
+      <w:r>
+        <w:br/>
+        <w:t>A gombatest által körönként automatikusan termelt spórákat tartalmazó lista.</w:t>
+      </w:r>
+    </w:p>
+    <w:p>
+      <w:pPr>
+        <w:pStyle w:val="Jegyzetszveg"/>
+      </w:pPr>
+      <w:r>
+        <w:br/>
+        <w:t>Milyen szemmel kódolunk? Tesztszemmel? Akkor maradjon, ami van. (A lenti metódust ezzel együtt kezelni.)</w:t>
       </w:r>
     </w:p>
   </w:comment>
-  <w:comment w:id="3" w:author="Dr. Taba Szabolcs Sándor" w:date="2025-04-11T13:32:00Z" w:initials="ST">
+  <w:comment w:id="3" w:author="Dr. Taba Szabolcs Sándor" w:date="2025-04-12T18:35:00Z" w:initials="ST">
     <w:p>
       <w:pPr>
         <w:pStyle w:val="Jegyzetszveg"/>
@@ -1637,18 +1788,53 @@
         <w:annotationRef/>
       </w:r>
       <w:r>
-        <w:t xml:space="preserve">Nekem gyanús ez a sok interfész. </w:t>
+        <w:t xml:space="preserve">A Deactivate mint magic metódus kell? </w:t>
+      </w:r>
+    </w:p>
+  </w:comment>
+  <w:comment w:id="4" w:author="Dr. Taba Szabolcs Sándor" w:date="2025-04-12T18:36:00Z" w:initials="ST">
+    <w:p>
+      <w:pPr>
+        <w:pStyle w:val="Jegyzetszveg"/>
+      </w:pPr>
+      <w:r>
+        <w:rPr>
+          <w:rStyle w:val="Jegyzethivatkozs"/>
+        </w:rPr>
+        <w:annotationRef/>
+      </w:r>
+      <w:r>
+        <w:t>Ha a magic parancsokat is betesszük, Geri tegye bele ezt:</w:t>
       </w:r>
       <w:r>
         <w:br/>
       </w:r>
       <w:r>
         <w:br/>
-        <w:t>Egyébként nem így kéne jelölni őket, az interfészt a vonatkozó osztály neve elé írt nagy i (I)-vel kellene, az osztályból pedig vegyük ki az Impl-et.</w:t>
+      </w:r>
+      <w:r>
+        <w:rPr>
+          <w:b/>
+          <w:bCs/>
+        </w:rPr>
+        <w:t xml:space="preserve">PUT_SPORE </w:t>
+      </w:r>
+      <w:r>
+        <w:t>Spore_Type</w:t>
+      </w:r>
+      <w:r>
+        <w:rPr>
+          <w:b/>
+          <w:bCs/>
+        </w:rPr>
+        <w:t xml:space="preserve"> </w:t>
+      </w:r>
+      <w:r>
+        <w:t xml:space="preserve">Spore_Name Tecton_Name </w:t>
       </w:r>
     </w:p>
   </w:comment>
-  <w:comment w:id="5" w:author="Dr. Taba Szabolcs Sándor" w:date="2025-04-11T21:46:00Z" w:initials="ST">
+  <w:comment w:id="5" w:author="Dr. Taba Szabolcs Sándor" w:date="2025-04-12T18:18:00Z" w:initials="ST">
     <w:p>
       <w:pPr>
         <w:pStyle w:val="Jegyzetszveg"/>
@@ -1660,11 +1846,21 @@
         <w:annotationRef/>
       </w:r>
       <w:r>
-        <w:t>C#-os konvenció, nem</w:t>
+        <w:t>A tesztben ez van: Konstruktor FertileTecton, AridTecton es MultiLayeredTecton eseten, itt eleg a Fertile Tectont hasznalni mivel a masik ketto ennek leszarmazottja.</w:t>
+      </w:r>
+      <w:r>
+        <w:br/>
+      </w:r>
+      <w:r>
+        <w:br/>
+        <w:t xml:space="preserve">Sztem ez nem jó. Egy általános konsti kéne. Mi van, ha csak a nevét adjuk át, abból úgyis lehet következtetni a típusára! </w:t>
+      </w:r>
+      <w:r>
+        <w:br/>
       </w:r>
     </w:p>
   </w:comment>
-  <w:comment w:id="4" w:author="Dr. Taba Szabolcs Sándor" w:date="2025-04-11T12:24:00Z" w:initials="ST">
+  <w:comment w:id="6" w:author="Dr. Taba Szabolcs Sándor" w:date="2025-04-12T18:36:00Z" w:initials="ST">
     <w:p>
       <w:pPr>
         <w:pStyle w:val="Jegyzetszveg"/>
@@ -1676,11 +1872,27 @@
         <w:annotationRef/>
       </w:r>
       <w:r>
-        <w:t>így, ugye? És akkor az interfészeket hagyjuk, azaz azokat nem dolgozzuk ki.</w:t>
+        <w:t>A parancsban ez a parasorrend:</w:t>
+      </w:r>
+      <w:r>
+        <w:br/>
+      </w:r>
+      <w:r>
+        <w:br/>
+      </w:r>
+      <w:r>
+        <w:rPr>
+          <w:b/>
+          <w:bCs/>
+        </w:rPr>
+        <w:t xml:space="preserve">CREATE_MUSHROOMBODY </w:t>
+      </w:r>
+      <w:r>
+        <w:t xml:space="preserve">Mushroomody_Name Tecton_Name </w:t>
       </w:r>
     </w:p>
   </w:comment>
-  <w:comment w:id="6" w:author="Dr. Taba Szabolcs Sándor" w:date="2025-04-11T21:47:00Z" w:initials="ST">
+  <w:comment w:id="7" w:author="Dr. Taba Szabolcs Sándor" w:date="2025-04-12T18:18:00Z" w:initials="ST">
     <w:p>
       <w:pPr>
         <w:pStyle w:val="Jegyzetszveg"/>
@@ -1692,11 +1904,11 @@
         <w:annotationRef/>
       </w:r>
       <w:r>
-        <w:t>így van</w:t>
+        <w:t>Ez nem kéne külön.</w:t>
       </w:r>
     </w:p>
   </w:comment>
-  <w:comment w:id="7" w:author="Dr. Taba Szabolcs Sándor" w:date="2025-04-11T22:25:00Z" w:initials="ST">
+  <w:comment w:id="8" w:author="Dr. Taba Szabolcs Sándor" w:date="2025-04-12T18:22:00Z" w:initials="ST">
     <w:p>
       <w:pPr>
         <w:pStyle w:val="Jegyzetszveg"/>
@@ -1708,11 +1920,20 @@
         <w:annotationRef/>
       </w:r>
       <w:r>
-        <w:t>a honlap szerinti részletességgel, a hosszabbaknál pszeudó</w:t>
+        <w:t>A kódban ez van: „Az absztrakt Mushroom osztalybol valo orokles miatt szukseges itt nem, csak a Mycelium novesztesekor fontos, a novesztes sebessege miatt. A gombatest novesztese azonnali.”</w:t>
+      </w:r>
+    </w:p>
+    <w:p>
+      <w:pPr>
+        <w:pStyle w:val="Jegyzetszveg"/>
+      </w:pPr>
+      <w:r>
+        <w:br/>
+        <w:t>A Mushroomból interfész lesz. Egyáltaklán kell ez oda és ide?</w:t>
       </w:r>
     </w:p>
   </w:comment>
-  <w:comment w:id="8" w:author="Dr. Taba Szabolcs Sándor" w:date="2025-04-11T22:28:00Z" w:initials="ST">
+  <w:comment w:id="9" w:author="Dr. Taba Szabolcs Sándor" w:date="2025-04-12T19:12:00Z" w:initials="ST">
     <w:p>
       <w:pPr>
         <w:pStyle w:val="Jegyzetszveg"/>
@@ -1724,11 +1945,11 @@
         <w:annotationRef/>
       </w:r>
       <w:r>
-        <w:t>Geri ír példát és ír egyet</w:t>
+        <w:t>Ehhez is kell pszeudokód, megvárnám egy tapasztaltabb kolléga publikációját!</w:t>
       </w:r>
     </w:p>
   </w:comment>
-  <w:comment w:id="9" w:author="Dr. Taba Szabolcs Sándor" w:date="2025-04-11T13:45:00Z" w:initials="ST">
+  <w:comment w:id="10" w:author="Dr. Taba Szabolcs Sándor" w:date="2025-04-12T18:34:00Z" w:initials="ST">
     <w:p>
       <w:pPr>
         <w:pStyle w:val="Jegyzetszveg"/>
@@ -1740,11 +1961,38 @@
         <w:annotationRef/>
       </w:r>
       <w:r>
-        <w:t>A kódban van smft-ra is, de oda nem nőhet!</w:t>
+        <w:t>Ez minek? A teszt miatt? Annak 2 paramétere van, bár az MB neve tuti nem kell.</w:t>
+      </w:r>
+    </w:p>
+    <w:p>
+      <w:pPr>
+        <w:pStyle w:val="Jegyzetszveg"/>
+      </w:pPr>
+    </w:p>
+    <w:p>
+      <w:pPr>
+        <w:pStyle w:val="Jegyzetszveg"/>
+      </w:pPr>
+      <w:r>
+        <w:rPr>
+          <w:b/>
+          <w:bCs/>
+        </w:rPr>
+        <w:t>SET_REMAININGEJECTS</w:t>
+      </w:r>
+      <w:r>
+        <w:t xml:space="preserve"> Mushroomody_Name RemainingEjects_Count</w:t>
+      </w:r>
+      <w:r>
+        <w:rPr>
+          <w:b/>
+          <w:bCs/>
+        </w:rPr>
+        <w:t xml:space="preserve"> </w:t>
       </w:r>
     </w:p>
   </w:comment>
-  <w:comment w:id="10" w:author="Dr. Taba Szabolcs Sándor" w:date="2025-04-11T21:47:00Z" w:initials="ST">
+  <w:comment w:id="11" w:author="Dr. Taba Szabolcs Sándor" w:date="2025-04-12T18:30:00Z" w:initials="ST">
     <w:p>
       <w:pPr>
         <w:pStyle w:val="Jegyzetszveg"/>
@@ -1756,11 +2004,63 @@
         <w:annotationRef/>
       </w:r>
       <w:r>
-        <w:t>jó úgy, mert van rá teszteset</w:t>
+        <w:t xml:space="preserve">Ez minek? A teszt miatt? A termelődéskor adja hozzá? Mindkettő? A paraméter nem lesz jó, mert véletlenszerűen fogja a típust kiválasztani. </w:t>
+      </w:r>
+    </w:p>
+    <w:p>
+      <w:pPr>
+        <w:pStyle w:val="Jegyzetszveg"/>
+      </w:pPr>
+    </w:p>
+    <w:p>
+      <w:pPr>
+        <w:pStyle w:val="Jegyzetszveg"/>
+      </w:pPr>
+      <w:r>
+        <w:t>Ez már lehet h több lesz, mint 3 sor!</w:t>
+      </w:r>
+    </w:p>
+    <w:p>
+      <w:pPr>
+        <w:pStyle w:val="Jegyzetszveg"/>
+      </w:pPr>
+    </w:p>
+    <w:p>
+      <w:pPr>
+        <w:pStyle w:val="Jegyzetszveg"/>
+      </w:pPr>
+      <w:r>
+        <w:t>A tesztnek 3 paramétere van, bár az MB neve tuti nem kell, de valójában a spóra típusa sem feltétlenül, mert ott a konvenció.</w:t>
+      </w:r>
+      <w:r>
+        <w:br/>
+      </w:r>
+      <w:r>
+        <w:br/>
+      </w:r>
+      <w:r>
+        <w:rPr>
+          <w:b/>
+          <w:bCs/>
+        </w:rPr>
+        <w:t>ADD_SPORE</w:t>
+      </w:r>
+      <w:r>
+        <w:t xml:space="preserve"> Spore_Type</w:t>
+      </w:r>
+      <w:r>
+        <w:rPr>
+          <w:b/>
+          <w:bCs/>
+        </w:rPr>
+        <w:t xml:space="preserve"> </w:t>
+      </w:r>
+      <w:r>
+        <w:t>Spore_Name Mushroomody_Name</w:t>
       </w:r>
     </w:p>
   </w:comment>
-  <w:comment w:id="11" w:author="Dr. Taba Szabolcs Sándor" w:date="2025-04-11T21:49:00Z" w:initials="ST">
+  <w:comment w:id="12" w:author="Dr. Taba Szabolcs Sándor" w:date="2025-04-12T18:31:00Z" w:initials="ST">
     <w:p>
       <w:pPr>
         <w:pStyle w:val="Jegyzetszveg"/>
@@ -1772,71 +2072,27 @@
         <w:annotationRef/>
       </w:r>
       <w:r>
-        <w:t>és bele kell ide is</w:t>
-      </w:r>
-    </w:p>
-  </w:comment>
-  <w:comment w:id="12" w:author="Dr. Taba Szabolcs Sándor" w:date="2025-04-11T13:47:00Z" w:initials="ST">
+        <w:t>Ez minek? A teszt miatt? Annak 2 paramétere van, bár az MB neve tuti nem kell.</w:t>
+      </w:r>
+    </w:p>
     <w:p>
       <w:pPr>
         <w:pStyle w:val="Jegyzetszveg"/>
       </w:pPr>
-      <w:r>
-        <w:rPr>
-          <w:rStyle w:val="Jegyzethivatkozs"/>
-        </w:rPr>
-        <w:annotationRef/>
-      </w:r>
-      <w:r>
-        <w:t>A kódban ez nagybetű!</w:t>
-      </w:r>
-    </w:p>
-  </w:comment>
-  <w:comment w:id="13" w:author="Dr. Taba Szabolcs Sándor" w:date="2025-04-11T21:49:00Z" w:initials="ST">
+    </w:p>
     <w:p>
       <w:pPr>
         <w:pStyle w:val="Jegyzetszveg"/>
       </w:pPr>
       <w:r>
         <w:rPr>
-          <w:rStyle w:val="Jegyzethivatkozs"/>
-        </w:rPr>
-        <w:annotationRef/>
-      </w:r>
-      <w:r>
-        <w:t>naggyal kell Javában</w:t>
-      </w:r>
-    </w:p>
-  </w:comment>
-  <w:comment w:id="14" w:author="Dr. Taba Szabolcs Sándor" w:date="2025-04-11T13:48:00Z" w:initials="ST">
-    <w:p>
-      <w:pPr>
-        <w:pStyle w:val="Jegyzetszveg"/>
-      </w:pPr>
-      <w:r>
-        <w:rPr>
-          <w:rStyle w:val="Jegyzethivatkozs"/>
-        </w:rPr>
-        <w:annotationRef/>
-      </w:r>
-      <w:r>
-        <w:t>Ezt jelöljük így?</w:t>
-      </w:r>
-    </w:p>
-  </w:comment>
-  <w:comment w:id="15" w:author="Dr. Taba Szabolcs Sándor" w:date="2025-04-11T21:50:00Z" w:initials="ST">
-    <w:p>
-      <w:pPr>
-        <w:pStyle w:val="Jegyzetszveg"/>
-      </w:pPr>
-      <w:r>
-        <w:rPr>
-          <w:rStyle w:val="Jegyzethivatkozs"/>
-        </w:rPr>
-        <w:annotationRef/>
-      </w:r>
-      <w:r>
-        <w:t>hagyjuk</w:t>
+          <w:b/>
+          <w:bCs/>
+        </w:rPr>
+        <w:t xml:space="preserve">EJECT_SPORES </w:t>
+      </w:r>
+      <w:r>
+        <w:t>Mushroomody_Name Tecton_Name</w:t>
       </w:r>
     </w:p>
   </w:comment>
@@ -1845,64 +2101,55 @@
 
 <file path=word/commentsExtended.xml><?xml version="1.0" encoding="utf-8"?>
 <w15:commentsEx xmlns:wpc="http://schemas.microsoft.com/office/word/2010/wordprocessingCanvas" xmlns:cx="http://schemas.microsoft.com/office/drawing/2014/chartex" xmlns:cx1="http://schemas.microsoft.com/office/drawing/2015/9/8/chartex" xmlns:cx2="http://schemas.microsoft.com/office/drawing/2015/10/21/chartex" xmlns:cx3="http://schemas.microsoft.com/office/drawing/2016/5/9/chartex" xmlns:cx4="http://schemas.microsoft.com/office/drawing/2016/5/10/chartex" xmlns:cx5="http://schemas.microsoft.com/office/drawing/2016/5/11/chartex" xmlns:cx6="http://schemas.microsoft.com/office/drawing/2016/5/12/chartex" xmlns:cx7="http://schemas.microsoft.com/office/drawing/2016/5/13/chartex" xmlns:cx8="http://schemas.microsoft.com/office/drawing/2016/5/14/chartex" xmlns:mc="http://schemas.openxmlformats.org/markup-compatibility/2006" xmlns:aink="http://schemas.microsoft.com/office/drawing/2016/ink" xmlns:am3d="http://schemas.microsoft.com/office/drawing/2017/model3d" xmlns:o="urn:schemas-microsoft-com:office:office" xmlns:oel="http://schemas.microsoft.com/office/2019/extlst" xmlns:r="http://schemas.openxmlformats.org/officeDocument/2006/relationships" xmlns:m="http://schemas.openxmlformats.org/officeDocument/2006/math" xmlns:v="urn:schemas-microsoft-com:vml" xmlns:wp14="http://schemas.microsoft.com/office/word/2010/wordprocessingDrawing" xmlns:wp="http://schemas.openxmlformats.org/drawingml/2006/wordprocessingDrawing" xmlns:w10="urn:schemas-microsoft-com:office:word" xmlns:w="http://schemas.openxmlformats.org/wordprocessingml/2006/main" xmlns:w14="http://schemas.microsoft.com/office/word/2010/wordml" xmlns:w15="http://schemas.microsoft.com/office/word/2012/wordml" xmlns:w16cex="http://schemas.microsoft.com/office/word/2018/wordml/cex" xmlns:w16cid="http://schemas.microsoft.com/office/word/2016/wordml/cid" xmlns:w16="http://schemas.microsoft.com/office/word/2018/wordml" xmlns:w16du="http://schemas.microsoft.com/office/word/2023/wordml/word16du" xmlns:w16sdtdh="http://schemas.microsoft.com/office/word/2020/wordml/sdtdatahash" xmlns:w16sdtfl="http://schemas.microsoft.com/office/word/2024/wordml/sdtformatlock" xmlns:w16se="http://schemas.microsoft.com/office/word/2015/wordml/symex" xmlns:wpg="http://schemas.microsoft.com/office/word/2010/wordprocessingGroup" xmlns:wpi="http://schemas.microsoft.com/office/word/2010/wordprocessingInk" xmlns:wne="http://schemas.microsoft.com/office/word/2006/wordml" xmlns:wps="http://schemas.microsoft.com/office/word/2010/wordprocessingShape" mc:Ignorable="w14 w15 w16se w16cid w16 w16cex w16sdtdh w16sdtfl w16du wp14">
-  <w15:commentEx w15:paraId="228F1045" w15:done="0"/>
-  <w15:commentEx w15:paraId="7217CB5D" w15:paraIdParent="228F1045" w15:done="0"/>
-  <w15:commentEx w15:paraId="08AE8ACD" w15:done="0"/>
-  <w15:commentEx w15:paraId="5125851F" w15:done="0"/>
-  <w15:commentEx w15:paraId="13B94EA0" w15:paraIdParent="5125851F" w15:done="0"/>
-  <w15:commentEx w15:paraId="0466B106" w15:done="0"/>
-  <w15:commentEx w15:paraId="4E5DA5AA" w15:paraIdParent="0466B106" w15:done="0"/>
-  <w15:commentEx w15:paraId="7BA64160" w15:done="0"/>
-  <w15:commentEx w15:paraId="5D03BF93" w15:paraIdParent="7BA64160" w15:done="0"/>
-  <w15:commentEx w15:paraId="7BA31407" w15:done="0"/>
-  <w15:commentEx w15:paraId="3B4DB3D2" w15:paraIdParent="7BA31407" w15:done="0"/>
-  <w15:commentEx w15:paraId="1CD1E5F8" w15:paraIdParent="7BA31407" w15:done="0"/>
-  <w15:commentEx w15:paraId="4E8C4CCA" w15:done="0"/>
-  <w15:commentEx w15:paraId="37A9793A" w15:paraIdParent="4E8C4CCA" w15:done="0"/>
-  <w15:commentEx w15:paraId="48E061AB" w15:done="0"/>
-  <w15:commentEx w15:paraId="6F3A7B22" w15:paraIdParent="48E061AB" w15:done="0"/>
+  <w15:commentEx w15:paraId="07C9C6BA" w15:done="0"/>
+  <w15:commentEx w15:paraId="57EC1FB6" w15:done="0"/>
+  <w15:commentEx w15:paraId="5A78B40B" w15:done="0"/>
+  <w15:commentEx w15:paraId="49E2DDDF" w15:done="0"/>
+  <w15:commentEx w15:paraId="1300301F" w15:done="0"/>
+  <w15:commentEx w15:paraId="18A7DF1B" w15:done="0"/>
+  <w15:commentEx w15:paraId="2DE41DE2" w15:done="0"/>
+  <w15:commentEx w15:paraId="001C86DB" w15:done="0"/>
+  <w15:commentEx w15:paraId="2892B231" w15:done="0"/>
+  <w15:commentEx w15:paraId="189D6532" w15:done="0"/>
+  <w15:commentEx w15:paraId="47C06432" w15:done="0"/>
+  <w15:commentEx w15:paraId="3A868B14" w15:done="0"/>
+  <w15:commentEx w15:paraId="75D42E90" w15:done="0"/>
 </w15:commentsEx>
 </file>
 
 <file path=word/commentsExtensible.xml><?xml version="1.0" encoding="utf-8"?>
 <w16cex:commentsExtensible xmlns:wpc="http://schemas.microsoft.com/office/word/2010/wordprocessingCanvas" xmlns:cx="http://schemas.microsoft.com/office/drawing/2014/chartex" xmlns:cx1="http://schemas.microsoft.com/office/drawing/2015/9/8/chartex" xmlns:cx2="http://schemas.microsoft.com/office/drawing/2015/10/21/chartex" xmlns:cx3="http://schemas.microsoft.com/office/drawing/2016/5/9/chartex" xmlns:cx4="http://schemas.microsoft.com/office/drawing/2016/5/10/chartex" xmlns:cx5="http://schemas.microsoft.com/office/drawing/2016/5/11/chartex" xmlns:cx6="http://schemas.microsoft.com/office/drawing/2016/5/12/chartex" xmlns:cx7="http://schemas.microsoft.com/office/drawing/2016/5/13/chartex" xmlns:cx8="http://schemas.microsoft.com/office/drawing/2016/5/14/chartex" xmlns:cr="http://schemas.microsoft.com/office/comments/2020/reactions" xmlns:mc="http://schemas.openxmlformats.org/markup-compatibility/2006" xmlns:aink="http://schemas.microsoft.com/office/drawing/2016/ink" xmlns:am3d="http://schemas.microsoft.com/office/drawing/2017/model3d" xmlns:o="urn:schemas-microsoft-com:office:office" xmlns:oel="http://schemas.microsoft.com/office/2019/extlst" xmlns:r="http://schemas.openxmlformats.org/officeDocument/2006/relationships" xmlns:m="http://schemas.openxmlformats.org/officeDocument/2006/math" xmlns:v="urn:schemas-microsoft-com:vml" xmlns:wp14="http://schemas.microsoft.com/office/word/2010/wordprocessingDrawing" xmlns:wp="http://schemas.openxmlformats.org/drawingml/2006/wordprocessingDrawing" xmlns:w10="urn:schemas-microsoft-com:office:word" xmlns:w="http://schemas.openxmlformats.org/wordprocessingml/2006/main" xmlns:w14="http://schemas.microsoft.com/office/word/2010/wordml" xmlns:w15="http://schemas.microsoft.com/office/word/2012/wordml" xmlns:w16cex="http://schemas.microsoft.com/office/word/2018/wordml/cex" xmlns:w16cid="http://schemas.microsoft.com/office/word/2016/wordml/cid" xmlns:w16="http://schemas.microsoft.com/office/word/2018/wordml" xmlns:w16du="http://schemas.microsoft.com/office/word/2023/wordml/word16du" xmlns:w16sdtdh="http://schemas.microsoft.com/office/word/2020/wordml/sdtdatahash" xmlns:w16sdtfl="http://schemas.microsoft.com/office/word/2024/wordml/sdtformatlock" xmlns:w16se="http://schemas.microsoft.com/office/word/2015/wordml/symex" xmlns:wpg="http://schemas.microsoft.com/office/word/2010/wordprocessingGroup" xmlns:wpi="http://schemas.microsoft.com/office/word/2010/wordprocessingInk" xmlns:wne="http://schemas.microsoft.com/office/word/2006/wordml" xmlns:wps="http://schemas.microsoft.com/office/word/2010/wordprocessingShape" mc:Ignorable="w14 w15 w16se w16cid w16 w16cex w16sdtdh w16sdtfl cr w16du wp14">
-  <w16cex:commentExtensible w16cex:durableId="4F2A551F" w16cex:dateUtc="2025-04-11T11:08:00Z"/>
-  <w16cex:commentExtensible w16cex:durableId="7502ED0B" w16cex:dateUtc="2025-04-11T19:42:00Z"/>
-  <w16cex:commentExtensible w16cex:durableId="0A9FFCA5" w16cex:dateUtc="2025-04-11T19:46:00Z"/>
-  <w16cex:commentExtensible w16cex:durableId="68FD5358" w16cex:dateUtc="2025-04-11T11:32:00Z"/>
-  <w16cex:commentExtensible w16cex:durableId="7CBD3DBE" w16cex:dateUtc="2025-04-11T19:46:00Z"/>
-  <w16cex:commentExtensible w16cex:durableId="7A55DA4E" w16cex:dateUtc="2025-04-11T10:24:00Z"/>
-  <w16cex:commentExtensible w16cex:durableId="51F5510E" w16cex:dateUtc="2025-04-11T19:47:00Z"/>
-  <w16cex:commentExtensible w16cex:durableId="0114A93C" w16cex:dateUtc="2025-04-11T20:25:00Z"/>
-  <w16cex:commentExtensible w16cex:durableId="01643A20" w16cex:dateUtc="2025-04-11T20:28:00Z"/>
-  <w16cex:commentExtensible w16cex:durableId="0F921813" w16cex:dateUtc="2025-04-11T11:45:00Z"/>
-  <w16cex:commentExtensible w16cex:durableId="3E4C3B4D" w16cex:dateUtc="2025-04-11T19:47:00Z"/>
-  <w16cex:commentExtensible w16cex:durableId="0A513BC1" w16cex:dateUtc="2025-04-11T19:49:00Z"/>
-  <w16cex:commentExtensible w16cex:durableId="674A1EB8" w16cex:dateUtc="2025-04-11T11:47:00Z"/>
-  <w16cex:commentExtensible w16cex:durableId="0EFC3354" w16cex:dateUtc="2025-04-11T19:49:00Z"/>
-  <w16cex:commentExtensible w16cex:durableId="1CD23B21" w16cex:dateUtc="2025-04-11T11:48:00Z"/>
-  <w16cex:commentExtensible w16cex:durableId="44A1CA38" w16cex:dateUtc="2025-04-11T19:50:00Z"/>
+  <w16cex:commentExtensible w16cex:durableId="49A437DC" w16cex:dateUtc="2025-04-12T16:40:00Z"/>
+  <w16cex:commentExtensible w16cex:durableId="0926A739" w16cex:dateUtc="2025-04-12T15:42:00Z"/>
+  <w16cex:commentExtensible w16cex:durableId="2AA03960" w16cex:dateUtc="2025-04-12T16:27:00Z"/>
+  <w16cex:commentExtensible w16cex:durableId="68CBC440" w16cex:dateUtc="2025-04-12T16:35:00Z"/>
+  <w16cex:commentExtensible w16cex:durableId="1A9168B5" w16cex:dateUtc="2025-04-12T16:36:00Z"/>
+  <w16cex:commentExtensible w16cex:durableId="30A24714" w16cex:dateUtc="2025-04-12T16:18:00Z"/>
+  <w16cex:commentExtensible w16cex:durableId="27995DB9" w16cex:dateUtc="2025-04-12T16:36:00Z"/>
+  <w16cex:commentExtensible w16cex:durableId="6B6A4BEA" w16cex:dateUtc="2025-04-12T16:18:00Z"/>
+  <w16cex:commentExtensible w16cex:durableId="682D3F42" w16cex:dateUtc="2025-04-12T16:22:00Z"/>
+  <w16cex:commentExtensible w16cex:durableId="36A20261" w16cex:dateUtc="2025-04-12T17:12:00Z"/>
+  <w16cex:commentExtensible w16cex:durableId="175690B5" w16cex:dateUtc="2025-04-12T16:34:00Z"/>
+  <w16cex:commentExtensible w16cex:durableId="430D6BE0" w16cex:dateUtc="2025-04-12T16:30:00Z"/>
+  <w16cex:commentExtensible w16cex:durableId="321C4416" w16cex:dateUtc="2025-04-12T16:31:00Z"/>
 </w16cex:commentsExtensible>
 </file>
 
 <file path=word/commentsIds.xml><?xml version="1.0" encoding="utf-8"?>
 <w16cid:commentsIds xmlns:wpc="http://schemas.microsoft.com/office/word/2010/wordprocessingCanvas" xmlns:cx="http://schemas.microsoft.com/office/drawing/2014/chartex" xmlns:cx1="http://schemas.microsoft.com/office/drawing/2015/9/8/chartex" xmlns:cx2="http://schemas.microsoft.com/office/drawing/2015/10/21/chartex" xmlns:cx3="http://schemas.microsoft.com/office/drawing/2016/5/9/chartex" xmlns:cx4="http://schemas.microsoft.com/office/drawing/2016/5/10/chartex" xmlns:cx5="http://schemas.microsoft.com/office/drawing/2016/5/11/chartex" xmlns:cx6="http://schemas.microsoft.com/office/drawing/2016/5/12/chartex" xmlns:cx7="http://schemas.microsoft.com/office/drawing/2016/5/13/chartex" xmlns:cx8="http://schemas.microsoft.com/office/drawing/2016/5/14/chartex" xmlns:mc="http://schemas.openxmlformats.org/markup-compatibility/2006" xmlns:aink="http://schemas.microsoft.com/office/drawing/2016/ink" xmlns:am3d="http://schemas.microsoft.com/office/drawing/2017/model3d" xmlns:o="urn:schemas-microsoft-com:office:office" xmlns:oel="http://schemas.microsoft.com/office/2019/extlst" xmlns:r="http://schemas.openxmlformats.org/officeDocument/2006/relationships" xmlns:m="http://schemas.openxmlformats.org/officeDocument/2006/math" xmlns:v="urn:schemas-microsoft-com:vml" xmlns:wp14="http://schemas.microsoft.com/office/word/2010/wordprocessingDrawing" xmlns:wp="http://schemas.openxmlformats.org/drawingml/2006/wordprocessingDrawing" xmlns:w10="urn:schemas-microsoft-com:office:word" xmlns:w="http://schemas.openxmlformats.org/wordprocessingml/2006/main" xmlns:w14="http://schemas.microsoft.com/office/word/2010/wordml" xmlns:w15="http://schemas.microsoft.com/office/word/2012/wordml" xmlns:w16cex="http://schemas.microsoft.com/office/word/2018/wordml/cex" xmlns:w16cid="http://schemas.microsoft.com/office/word/2016/wordml/cid" xmlns:w16="http://schemas.microsoft.com/office/word/2018/wordml" xmlns:w16du="http://schemas.microsoft.com/office/word/2023/wordml/word16du" xmlns:w16sdtdh="http://schemas.microsoft.com/office/word/2020/wordml/sdtdatahash" xmlns:w16sdtfl="http://schemas.microsoft.com/office/word/2024/wordml/sdtformatlock" xmlns:w16se="http://schemas.microsoft.com/office/word/2015/wordml/symex" xmlns:wpg="http://schemas.microsoft.com/office/word/2010/wordprocessingGroup" xmlns:wpi="http://schemas.microsoft.com/office/word/2010/wordprocessingInk" xmlns:wne="http://schemas.microsoft.com/office/word/2006/wordml" xmlns:wps="http://schemas.microsoft.com/office/word/2010/wordprocessingShape" mc:Ignorable="w14 w15 w16se w16cid w16 w16cex w16sdtdh w16sdtfl w16du wp14">
-  <w16cid:commentId w16cid:paraId="228F1045" w16cid:durableId="4F2A551F"/>
-  <w16cid:commentId w16cid:paraId="7217CB5D" w16cid:durableId="7502ED0B"/>
-  <w16cid:commentId w16cid:paraId="08AE8ACD" w16cid:durableId="0A9FFCA5"/>
-  <w16cid:commentId w16cid:paraId="5125851F" w16cid:durableId="68FD5358"/>
-  <w16cid:commentId w16cid:paraId="13B94EA0" w16cid:durableId="7CBD3DBE"/>
-  <w16cid:commentId w16cid:paraId="0466B106" w16cid:durableId="7A55DA4E"/>
-  <w16cid:commentId w16cid:paraId="4E5DA5AA" w16cid:durableId="51F5510E"/>
-  <w16cid:commentId w16cid:paraId="7BA64160" w16cid:durableId="0114A93C"/>
-  <w16cid:commentId w16cid:paraId="5D03BF93" w16cid:durableId="01643A20"/>
-  <w16cid:commentId w16cid:paraId="7BA31407" w16cid:durableId="0F921813"/>
-  <w16cid:commentId w16cid:paraId="3B4DB3D2" w16cid:durableId="3E4C3B4D"/>
-  <w16cid:commentId w16cid:paraId="1CD1E5F8" w16cid:durableId="0A513BC1"/>
-  <w16cid:commentId w16cid:paraId="4E8C4CCA" w16cid:durableId="674A1EB8"/>
-  <w16cid:commentId w16cid:paraId="37A9793A" w16cid:durableId="0EFC3354"/>
-  <w16cid:commentId w16cid:paraId="48E061AB" w16cid:durableId="1CD23B21"/>
-  <w16cid:commentId w16cid:paraId="6F3A7B22" w16cid:durableId="44A1CA38"/>
+  <w16cid:commentId w16cid:paraId="07C9C6BA" w16cid:durableId="49A437DC"/>
+  <w16cid:commentId w16cid:paraId="57EC1FB6" w16cid:durableId="0926A739"/>
+  <w16cid:commentId w16cid:paraId="5A78B40B" w16cid:durableId="2AA03960"/>
+  <w16cid:commentId w16cid:paraId="49E2DDDF" w16cid:durableId="68CBC440"/>
+  <w16cid:commentId w16cid:paraId="1300301F" w16cid:durableId="1A9168B5"/>
+  <w16cid:commentId w16cid:paraId="18A7DF1B" w16cid:durableId="30A24714"/>
+  <w16cid:commentId w16cid:paraId="2DE41DE2" w16cid:durableId="27995DB9"/>
+  <w16cid:commentId w16cid:paraId="001C86DB" w16cid:durableId="6B6A4BEA"/>
+  <w16cid:commentId w16cid:paraId="2892B231" w16cid:durableId="682D3F42"/>
+  <w16cid:commentId w16cid:paraId="189D6532" w16cid:durableId="36A20261"/>
+  <w16cid:commentId w16cid:paraId="47C06432" w16cid:durableId="175690B5"/>
+  <w16cid:commentId w16cid:paraId="3A868B14" w16cid:durableId="430D6BE0"/>
+  <w16cid:commentId w16cid:paraId="75D42E90" w16cid:durableId="321C4416"/>
 </w16cid:commentsIds>
 </file>
 
@@ -3038,6 +3285,119 @@
     </w:lvl>
   </w:abstractNum>
   <w:abstractNum w:abstractNumId="8" w15:restartNumberingAfterBreak="0">
+    <w:nsid w:val="743C03FB"/>
+    <w:multiLevelType w:val="hybridMultilevel"/>
+    <w:tmpl w:val="AB50AE2E"/>
+    <w:lvl w:ilvl="0" w:tplc="040E0003">
+      <w:start w:val="1"/>
+      <w:numFmt w:val="bullet"/>
+      <w:lvlText w:val="o"/>
+      <w:lvlJc w:val="left"/>
+      <w:pPr>
+        <w:ind w:left="1428" w:hanging="360"/>
+      </w:pPr>
+      <w:rPr>
+        <w:rFonts w:ascii="Courier New" w:hAnsi="Courier New" w:cs="Courier New" w:hint="default"/>
+      </w:rPr>
+    </w:lvl>
+    <w:lvl w:ilvl="1" w:tplc="040E0003" w:tentative="1">
+      <w:start w:val="1"/>
+      <w:numFmt w:val="bullet"/>
+      <w:lvlText w:val="o"/>
+      <w:lvlJc w:val="left"/>
+      <w:pPr>
+        <w:ind w:left="2148" w:hanging="360"/>
+      </w:pPr>
+      <w:rPr>
+        <w:rFonts w:ascii="Courier New" w:hAnsi="Courier New" w:cs="Courier New" w:hint="default"/>
+      </w:rPr>
+    </w:lvl>
+    <w:lvl w:ilvl="2" w:tplc="040E0005" w:tentative="1">
+      <w:start w:val="1"/>
+      <w:numFmt w:val="bullet"/>
+      <w:lvlText w:val=""/>
+      <w:lvlJc w:val="left"/>
+      <w:pPr>
+        <w:ind w:left="2868" w:hanging="360"/>
+      </w:pPr>
+      <w:rPr>
+        <w:rFonts w:ascii="Wingdings" w:hAnsi="Wingdings" w:hint="default"/>
+      </w:rPr>
+    </w:lvl>
+    <w:lvl w:ilvl="3" w:tplc="040E0001" w:tentative="1">
+      <w:start w:val="1"/>
+      <w:numFmt w:val="bullet"/>
+      <w:lvlText w:val=""/>
+      <w:lvlJc w:val="left"/>
+      <w:pPr>
+        <w:ind w:left="3588" w:hanging="360"/>
+      </w:pPr>
+      <w:rPr>
+        <w:rFonts w:ascii="Symbol" w:hAnsi="Symbol" w:hint="default"/>
+      </w:rPr>
+    </w:lvl>
+    <w:lvl w:ilvl="4" w:tplc="040E0003" w:tentative="1">
+      <w:start w:val="1"/>
+      <w:numFmt w:val="bullet"/>
+      <w:lvlText w:val="o"/>
+      <w:lvlJc w:val="left"/>
+      <w:pPr>
+        <w:ind w:left="4308" w:hanging="360"/>
+      </w:pPr>
+      <w:rPr>
+        <w:rFonts w:ascii="Courier New" w:hAnsi="Courier New" w:cs="Courier New" w:hint="default"/>
+      </w:rPr>
+    </w:lvl>
+    <w:lvl w:ilvl="5" w:tplc="040E0005" w:tentative="1">
+      <w:start w:val="1"/>
+      <w:numFmt w:val="bullet"/>
+      <w:lvlText w:val=""/>
+      <w:lvlJc w:val="left"/>
+      <w:pPr>
+        <w:ind w:left="5028" w:hanging="360"/>
+      </w:pPr>
+      <w:rPr>
+        <w:rFonts w:ascii="Wingdings" w:hAnsi="Wingdings" w:hint="default"/>
+      </w:rPr>
+    </w:lvl>
+    <w:lvl w:ilvl="6" w:tplc="040E0001" w:tentative="1">
+      <w:start w:val="1"/>
+      <w:numFmt w:val="bullet"/>
+      <w:lvlText w:val=""/>
+      <w:lvlJc w:val="left"/>
+      <w:pPr>
+        <w:ind w:left="5748" w:hanging="360"/>
+      </w:pPr>
+      <w:rPr>
+        <w:rFonts w:ascii="Symbol" w:hAnsi="Symbol" w:hint="default"/>
+      </w:rPr>
+    </w:lvl>
+    <w:lvl w:ilvl="7" w:tplc="040E0003" w:tentative="1">
+      <w:start w:val="1"/>
+      <w:numFmt w:val="bullet"/>
+      <w:lvlText w:val="o"/>
+      <w:lvlJc w:val="left"/>
+      <w:pPr>
+        <w:ind w:left="6468" w:hanging="360"/>
+      </w:pPr>
+      <w:rPr>
+        <w:rFonts w:ascii="Courier New" w:hAnsi="Courier New" w:cs="Courier New" w:hint="default"/>
+      </w:rPr>
+    </w:lvl>
+    <w:lvl w:ilvl="8" w:tplc="040E0005" w:tentative="1">
+      <w:start w:val="1"/>
+      <w:numFmt w:val="bullet"/>
+      <w:lvlText w:val=""/>
+      <w:lvlJc w:val="left"/>
+      <w:pPr>
+        <w:ind w:left="7188" w:hanging="360"/>
+      </w:pPr>
+      <w:rPr>
+        <w:rFonts w:ascii="Wingdings" w:hAnsi="Wingdings" w:hint="default"/>
+      </w:rPr>
+    </w:lvl>
+  </w:abstractNum>
+  <w:abstractNum w:abstractNumId="9" w15:restartNumberingAfterBreak="0">
     <w:nsid w:val="775A042E"/>
     <w:multiLevelType w:val="multilevel"/>
     <w:tmpl w:val="B25AA198"/>
@@ -3189,7 +3549,7 @@
     <w:abstractNumId w:val="3"/>
   </w:num>
   <w:num w:numId="2" w16cid:durableId="488904426">
-    <w:abstractNumId w:val="8"/>
+    <w:abstractNumId w:val="9"/>
   </w:num>
   <w:num w:numId="3" w16cid:durableId="1300110197">
     <w:abstractNumId w:val="7"/>
@@ -3211,6 +3571,9 @@
   </w:num>
   <w:num w:numId="9" w16cid:durableId="956374856">
     <w:abstractNumId w:val="1"/>
+  </w:num>
+  <w:num w:numId="10" w16cid:durableId="1242712148">
+    <w:abstractNumId w:val="8"/>
   </w:num>
 </w:numbering>
 </file>
@@ -3714,7 +4077,6 @@
   <w:style w:type="character" w:default="1" w:styleId="Bekezdsalapbettpusa">
     <w:name w:val="Default Paragraph Font"/>
     <w:uiPriority w:val="1"/>
-    <w:semiHidden/>
     <w:unhideWhenUsed/>
   </w:style>
   <w:style w:type="table" w:default="1" w:styleId="Normltblzat">

</xml_diff>